<commit_message>
Finished report, need 4_4 and 512 to be added
</commit_message>
<xml_diff>
--- a/Lab_3_Group_11_Report.docx
+++ b/Lab_3_Group_11_Report.docx
@@ -54,7 +54,43 @@
           <w:color w:val="000000"/>
           <w:szCs w:val="22"/>
         </w:rPr>
-        <w:t>ECSE 420                                                                                             Yordan Neshev - 260587938</w:t>
+        <w:t xml:space="preserve">ECSE 420                                                                                             </w:t>
+      </w:r>
+      <w:proofErr w:type="spellStart"/>
+      <w:r>
+        <w:rPr>
+          <w:rFonts w:ascii="Times New Roman" w:eastAsia="Times New Roman" w:hAnsi="Times New Roman" w:cs="Times New Roman"/>
+          <w:color w:val="000000"/>
+          <w:szCs w:val="22"/>
+        </w:rPr>
+        <w:t>Yordan</w:t>
+      </w:r>
+      <w:proofErr w:type="spellEnd"/>
+      <w:r>
+        <w:rPr>
+          <w:rFonts w:ascii="Times New Roman" w:eastAsia="Times New Roman" w:hAnsi="Times New Roman" w:cs="Times New Roman"/>
+          <w:color w:val="000000"/>
+          <w:szCs w:val="22"/>
+        </w:rPr>
+        <w:t xml:space="preserve"> </w:t>
+      </w:r>
+      <w:proofErr w:type="spellStart"/>
+      <w:r>
+        <w:rPr>
+          <w:rFonts w:ascii="Times New Roman" w:eastAsia="Times New Roman" w:hAnsi="Times New Roman" w:cs="Times New Roman"/>
+          <w:color w:val="000000"/>
+          <w:szCs w:val="22"/>
+        </w:rPr>
+        <w:t>Neshev</w:t>
+      </w:r>
+      <w:proofErr w:type="spellEnd"/>
+      <w:r>
+        <w:rPr>
+          <w:rFonts w:ascii="Times New Roman" w:eastAsia="Times New Roman" w:hAnsi="Times New Roman" w:cs="Times New Roman"/>
+          <w:color w:val="000000"/>
+          <w:szCs w:val="22"/>
+        </w:rPr>
+        <w:t xml:space="preserve"> - 260587938</w:t>
       </w:r>
     </w:p>
     <w:p>
@@ -332,17 +368,9 @@
           <w:sz w:val="32"/>
           <w:szCs w:val="29"/>
         </w:rPr>
-        <w:t>Prof. Zeljko Zilic</w:t>
-      </w:r>
-    </w:p>
-    <w:p>
-      <w:pPr>
-        <w:jc w:val="center"/>
-        <w:rPr>
-          <w:rFonts w:ascii="Times New Roman" w:eastAsia="Times New Roman" w:hAnsi="Times New Roman" w:cs="Times New Roman"/>
-          <w:sz w:val="28"/>
-        </w:rPr>
-      </w:pPr>
+        <w:t xml:space="preserve">Prof. </w:t>
+      </w:r>
+      <w:proofErr w:type="spellStart"/>
       <w:r>
         <w:rPr>
           <w:rFonts w:ascii="Times New Roman" w:eastAsia="Times New Roman" w:hAnsi="Times New Roman" w:cs="Times New Roman"/>
@@ -350,6 +378,45 @@
           <w:sz w:val="32"/>
           <w:szCs w:val="29"/>
         </w:rPr>
+        <w:t>Zeljko</w:t>
+      </w:r>
+      <w:proofErr w:type="spellEnd"/>
+      <w:r>
+        <w:rPr>
+          <w:rFonts w:ascii="Times New Roman" w:eastAsia="Times New Roman" w:hAnsi="Times New Roman" w:cs="Times New Roman"/>
+          <w:color w:val="000000"/>
+          <w:sz w:val="32"/>
+          <w:szCs w:val="29"/>
+        </w:rPr>
+        <w:t xml:space="preserve"> </w:t>
+      </w:r>
+      <w:proofErr w:type="spellStart"/>
+      <w:r>
+        <w:rPr>
+          <w:rFonts w:ascii="Times New Roman" w:eastAsia="Times New Roman" w:hAnsi="Times New Roman" w:cs="Times New Roman"/>
+          <w:color w:val="000000"/>
+          <w:sz w:val="32"/>
+          <w:szCs w:val="29"/>
+        </w:rPr>
+        <w:t>Zilic</w:t>
+      </w:r>
+      <w:proofErr w:type="spellEnd"/>
+    </w:p>
+    <w:p>
+      <w:pPr>
+        <w:jc w:val="center"/>
+        <w:rPr>
+          <w:rFonts w:ascii="Times New Roman" w:eastAsia="Times New Roman" w:hAnsi="Times New Roman" w:cs="Times New Roman"/>
+          <w:sz w:val="28"/>
+        </w:rPr>
+      </w:pPr>
+      <w:r>
+        <w:rPr>
+          <w:rFonts w:ascii="Times New Roman" w:eastAsia="Times New Roman" w:hAnsi="Times New Roman" w:cs="Times New Roman"/>
+          <w:color w:val="000000"/>
+          <w:sz w:val="32"/>
+          <w:szCs w:val="29"/>
+        </w:rPr>
         <w:t>McGill Faculty of Engineering</w:t>
       </w:r>
     </w:p>
@@ -499,7 +566,21 @@
         <w:rPr>
           <w:rFonts w:ascii="Times New Roman" w:hAnsi="Times New Roman" w:cs="Times New Roman"/>
         </w:rPr>
-        <w:t>to implement the algorithms from the first lab and the second lab using CUDA. Specifically, it was required to write the rectification, pool, convolution and the 4x4, 512x512 drum simulation algorithms using parallelization on GPUs. CUDA is another shared-memory programming model designed by Nvidia for machines using standalone GPUs, although there exist several emulators already that also allow for CUDA execution. This alternative approach allows taking advantage of parallelization on GPU processors rather than the CPU.</w:t>
+        <w:t xml:space="preserve">to implement the algorithms from the first lab and the second lab using CUDA. Specifically, it was required to write the rectification, pool, convolution and the 4x4, 512x512 drum simulation algorithms using parallelization on GPUs. CUDA is another shared-memory programming model designed by </w:t>
+      </w:r>
+      <w:proofErr w:type="spellStart"/>
+      <w:r>
+        <w:rPr>
+          <w:rFonts w:ascii="Times New Roman" w:hAnsi="Times New Roman" w:cs="Times New Roman"/>
+        </w:rPr>
+        <w:t>Nvidia</w:t>
+      </w:r>
+      <w:proofErr w:type="spellEnd"/>
+      <w:r>
+        <w:rPr>
+          <w:rFonts w:ascii="Times New Roman" w:hAnsi="Times New Roman" w:cs="Times New Roman"/>
+        </w:rPr>
+        <w:t xml:space="preserve"> for machines using standalone GPUs, although there exist several emulators already that also allow for CUDA execution. This alternative approach allows taking advantage of parallelization on GPU processors rather than the CPU.</w:t>
       </w:r>
       <w:r>
         <w:rPr>
@@ -554,7 +635,21 @@
         <w:rPr>
           <w:rFonts w:ascii="Times New Roman" w:hAnsi="Times New Roman" w:cs="Times New Roman"/>
         </w:rPr>
-        <w:t xml:space="preserve">. By harnessing the power of GPU processors, it is possible to dramatically increase the performance of parallelizable algorithms and greatly reduce the execution times. In this experiment, the algorithms will be calling the CUDA specific functions to allocate the necessary memory and pass the necessary data for filtering and simulating the drum surface to the GPU. We expect to see a meaningful decrease in run times as the GPU processors are significantly faster than the CPU itself. </w:t>
+        <w:t xml:space="preserve">. By harnessing the power of GPU processors, it is possible to dramatically increase the performance of parallelizable algorithms and greatly reduce the execution times. In this experiment, the algorithms will be calling the CUDA specific functions to allocate the necessary memory and pass the necessary data for filtering and simulating the drum surface to the GPU. We expect to see a meaningful decrease in run </w:t>
+      </w:r>
+      <w:proofErr w:type="gramStart"/>
+      <w:r>
+        <w:rPr>
+          <w:rFonts w:ascii="Times New Roman" w:hAnsi="Times New Roman" w:cs="Times New Roman"/>
+        </w:rPr>
+        <w:t>times</w:t>
+      </w:r>
+      <w:proofErr w:type="gramEnd"/>
+      <w:r>
+        <w:rPr>
+          <w:rFonts w:ascii="Times New Roman" w:hAnsi="Times New Roman" w:cs="Times New Roman"/>
+        </w:rPr>
+        <w:t xml:space="preserve"> as the GPU processors are significantly faster than the CPU itself. </w:t>
       </w:r>
     </w:p>
     <w:p>
@@ -624,7 +719,21 @@
         <w:rPr>
           <w:rFonts w:ascii="Times New Roman" w:hAnsi="Times New Roman" w:cs="Times New Roman"/>
         </w:rPr>
-        <w:t xml:space="preserve"> residing on a virtual machine provided by Prof. Zilic. The overall structure of an application that is able to run on a GPU is shown in the figure below:</w:t>
+        <w:t xml:space="preserve"> residing on a virtual machine provided by Prof. </w:t>
+      </w:r>
+      <w:proofErr w:type="spellStart"/>
+      <w:r>
+        <w:rPr>
+          <w:rFonts w:ascii="Times New Roman" w:hAnsi="Times New Roman" w:cs="Times New Roman"/>
+        </w:rPr>
+        <w:t>Zilic</w:t>
+      </w:r>
+      <w:proofErr w:type="spellEnd"/>
+      <w:r>
+        <w:rPr>
+          <w:rFonts w:ascii="Times New Roman" w:hAnsi="Times New Roman" w:cs="Times New Roman"/>
+        </w:rPr>
+        <w:t>. The overall structure of an application that is able to run on a GPU is shown in the figure below:</w:t>
       </w:r>
     </w:p>
     <w:p>
@@ -838,7 +947,18 @@
           <w:sz w:val="22"/>
           <w:szCs w:val="22"/>
         </w:rPr>
-        <w:t>Typical structure of a GPU app</w:t>
+        <w:t xml:space="preserve">Typical structure of a GPU </w:t>
+      </w:r>
+      <w:proofErr w:type="gramStart"/>
+      <w:r>
+        <w:rPr>
+          <w:rFonts w:ascii="Times New Roman" w:hAnsi="Times New Roman" w:cs="Times New Roman"/>
+          <w:b/>
+          <w:i/>
+          <w:sz w:val="22"/>
+          <w:szCs w:val="22"/>
+        </w:rPr>
+        <w:t>app</w:t>
       </w:r>
       <w:r>
         <w:rPr>
@@ -861,6 +981,7 @@
         </w:rPr>
         <w:t>1</w:t>
       </w:r>
+      <w:proofErr w:type="gramEnd"/>
     </w:p>
     <w:p>
       <w:pPr>
@@ -883,7 +1004,21 @@
         <w:rPr>
           <w:rFonts w:ascii="Times New Roman" w:hAnsi="Times New Roman" w:cs="Times New Roman"/>
         </w:rPr>
-        <w:t>the application begins its execution on the CPU host. Once the GPU is needed for parallel execution of the parallelizable part of the application, the host calls a GPU kernel on an available GPU connected to the same machine. The GPU kernel is executed on a grid, called the GPU grid. This grid is composed of several independent group of threads called thread blocks.</w:t>
+        <w:t xml:space="preserve">the application begins its execution on the CPU host. Once the GPU is needed for parallel execution of the parallelizable part of the application, the host calls a GPU kernel on an available GPU connected to the same machine. The GPU kernel is executed on a grid, called the GPU grid. This grid is composed of several independent </w:t>
+      </w:r>
+      <w:proofErr w:type="gramStart"/>
+      <w:r>
+        <w:rPr>
+          <w:rFonts w:ascii="Times New Roman" w:hAnsi="Times New Roman" w:cs="Times New Roman"/>
+        </w:rPr>
+        <w:t>group</w:t>
+      </w:r>
+      <w:proofErr w:type="gramEnd"/>
+      <w:r>
+        <w:rPr>
+          <w:rFonts w:ascii="Times New Roman" w:hAnsi="Times New Roman" w:cs="Times New Roman"/>
+        </w:rPr>
+        <w:t xml:space="preserve"> of threads called thread blocks.</w:t>
       </w:r>
       <w:r>
         <w:rPr>
@@ -969,7 +1104,21 @@
         <w:rPr>
           <w:rFonts w:ascii="Times New Roman" w:hAnsi="Times New Roman" w:cs="Times New Roman"/>
         </w:rPr>
-        <w:t xml:space="preserve"> lodepng image data)</w:t>
+        <w:t xml:space="preserve"> </w:t>
+      </w:r>
+      <w:proofErr w:type="spellStart"/>
+      <w:r>
+        <w:rPr>
+          <w:rFonts w:ascii="Times New Roman" w:hAnsi="Times New Roman" w:cs="Times New Roman"/>
+        </w:rPr>
+        <w:t>lodepng</w:t>
+      </w:r>
+      <w:proofErr w:type="spellEnd"/>
+      <w:r>
+        <w:rPr>
+          <w:rFonts w:ascii="Times New Roman" w:hAnsi="Times New Roman" w:cs="Times New Roman"/>
+        </w:rPr>
+        <w:t xml:space="preserve"> image data)</w:t>
       </w:r>
     </w:p>
     <w:p>
@@ -1023,12 +1172,30 @@
         </w:rPr>
         <w:t xml:space="preserve">Using </w:t>
       </w:r>
-      <w:r>
-        <w:rPr>
-          <w:rFonts w:ascii="Times New Roman" w:hAnsi="Times New Roman" w:cs="Times New Roman"/>
-          <w:i/>
-        </w:rPr>
-        <w:t>cudaMalloc()</w:t>
+      <w:proofErr w:type="spellStart"/>
+      <w:proofErr w:type="gramStart"/>
+      <w:r>
+        <w:rPr>
+          <w:rFonts w:ascii="Times New Roman" w:hAnsi="Times New Roman" w:cs="Times New Roman"/>
+          <w:i/>
+        </w:rPr>
+        <w:t>cudaMalloc</w:t>
+      </w:r>
+      <w:proofErr w:type="spellEnd"/>
+      <w:r>
+        <w:rPr>
+          <w:rFonts w:ascii="Times New Roman" w:hAnsi="Times New Roman" w:cs="Times New Roman"/>
+          <w:i/>
+        </w:rPr>
+        <w:t>(</w:t>
+      </w:r>
+      <w:proofErr w:type="gramEnd"/>
+      <w:r>
+        <w:rPr>
+          <w:rFonts w:ascii="Times New Roman" w:hAnsi="Times New Roman" w:cs="Times New Roman"/>
+          <w:i/>
+        </w:rPr>
+        <w:t>)</w:t>
       </w:r>
     </w:p>
     <w:p>
@@ -1060,7 +1227,21 @@
         <w:rPr>
           <w:rFonts w:ascii="Times New Roman" w:hAnsi="Times New Roman" w:cs="Times New Roman"/>
         </w:rPr>
-        <w:t xml:space="preserve"> Copy the necessary data (image array or array of surface dots) from the the host CPU to the GPU</w:t>
+        <w:t xml:space="preserve"> Copy the necessary data (image array or array of surface dots) from the </w:t>
+      </w:r>
+      <w:proofErr w:type="spellStart"/>
+      <w:r>
+        <w:rPr>
+          <w:rFonts w:ascii="Times New Roman" w:hAnsi="Times New Roman" w:cs="Times New Roman"/>
+        </w:rPr>
+        <w:t>the</w:t>
+      </w:r>
+      <w:proofErr w:type="spellEnd"/>
+      <w:r>
+        <w:rPr>
+          <w:rFonts w:ascii="Times New Roman" w:hAnsi="Times New Roman" w:cs="Times New Roman"/>
+        </w:rPr>
+        <w:t xml:space="preserve"> host CPU to the GPU</w:t>
       </w:r>
     </w:p>
     <w:p>
@@ -1082,7 +1263,32 @@
           <w:rFonts w:ascii="Times New Roman" w:hAnsi="Times New Roman" w:cs="Times New Roman"/>
           <w:i/>
         </w:rPr>
-        <w:t>Using cudaMemcpy()</w:t>
+        <w:t xml:space="preserve">Using </w:t>
+      </w:r>
+      <w:proofErr w:type="spellStart"/>
+      <w:proofErr w:type="gramStart"/>
+      <w:r>
+        <w:rPr>
+          <w:rFonts w:ascii="Times New Roman" w:hAnsi="Times New Roman" w:cs="Times New Roman"/>
+          <w:i/>
+        </w:rPr>
+        <w:t>cudaMemcpy</w:t>
+      </w:r>
+      <w:proofErr w:type="spellEnd"/>
+      <w:r>
+        <w:rPr>
+          <w:rFonts w:ascii="Times New Roman" w:hAnsi="Times New Roman" w:cs="Times New Roman"/>
+          <w:i/>
+        </w:rPr>
+        <w:t>(</w:t>
+      </w:r>
+      <w:proofErr w:type="gramEnd"/>
+      <w:r>
+        <w:rPr>
+          <w:rFonts w:ascii="Times New Roman" w:hAnsi="Times New Roman" w:cs="Times New Roman"/>
+          <w:i/>
+        </w:rPr>
+        <w:t>)</w:t>
       </w:r>
     </w:p>
     <w:p>
@@ -1200,7 +1406,32 @@
           <w:rFonts w:ascii="Times New Roman" w:hAnsi="Times New Roman" w:cs="Times New Roman"/>
           <w:i/>
         </w:rPr>
-        <w:t>Using cudaMemcpy()</w:t>
+        <w:t xml:space="preserve">Using </w:t>
+      </w:r>
+      <w:proofErr w:type="spellStart"/>
+      <w:proofErr w:type="gramStart"/>
+      <w:r>
+        <w:rPr>
+          <w:rFonts w:ascii="Times New Roman" w:hAnsi="Times New Roman" w:cs="Times New Roman"/>
+          <w:i/>
+        </w:rPr>
+        <w:t>cudaMemcpy</w:t>
+      </w:r>
+      <w:proofErr w:type="spellEnd"/>
+      <w:r>
+        <w:rPr>
+          <w:rFonts w:ascii="Times New Roman" w:hAnsi="Times New Roman" w:cs="Times New Roman"/>
+          <w:i/>
+        </w:rPr>
+        <w:t>(</w:t>
+      </w:r>
+      <w:proofErr w:type="gramEnd"/>
+      <w:r>
+        <w:rPr>
+          <w:rFonts w:ascii="Times New Roman" w:hAnsi="Times New Roman" w:cs="Times New Roman"/>
+          <w:i/>
+        </w:rPr>
+        <w:t>)</w:t>
       </w:r>
     </w:p>
     <w:p>
@@ -1275,13 +1506,28 @@
           <w:rFonts w:ascii="Times New Roman" w:hAnsi="Times New Roman" w:cs="Times New Roman"/>
           <w:i/>
         </w:rPr>
-        <w:t>__global__</w:t>
-      </w:r>
-      <w:r>
-        <w:rPr>
-          <w:rFonts w:ascii="Times New Roman" w:hAnsi="Times New Roman" w:cs="Times New Roman"/>
-        </w:rPr>
-        <w:t xml:space="preserve">  qualifier with </w:t>
+        <w:t>__global_</w:t>
+      </w:r>
+      <w:proofErr w:type="gramStart"/>
+      <w:r>
+        <w:rPr>
+          <w:rFonts w:ascii="Times New Roman" w:hAnsi="Times New Roman" w:cs="Times New Roman"/>
+          <w:i/>
+        </w:rPr>
+        <w:t>_</w:t>
+      </w:r>
+      <w:r>
+        <w:rPr>
+          <w:rFonts w:ascii="Times New Roman" w:hAnsi="Times New Roman" w:cs="Times New Roman"/>
+        </w:rPr>
+        <w:t xml:space="preserve">  qualifier</w:t>
+      </w:r>
+      <w:proofErr w:type="gramEnd"/>
+      <w:r>
+        <w:rPr>
+          <w:rFonts w:ascii="Times New Roman" w:hAnsi="Times New Roman" w:cs="Times New Roman"/>
+        </w:rPr>
+        <w:t xml:space="preserve"> with </w:t>
       </w:r>
       <w:r>
         <w:rPr>
@@ -1330,7 +1576,55 @@
           <w:rFonts w:ascii="Times New Roman" w:hAnsi="Times New Roman" w:cs="Times New Roman"/>
           <w:i/>
         </w:rPr>
-        <w:t>__global__ void rectify(unsigned char * cud_input, unsigned char * cud_output)</w:t>
+        <w:t>__</w:t>
+      </w:r>
+      <w:proofErr w:type="gramStart"/>
+      <w:r>
+        <w:rPr>
+          <w:rFonts w:ascii="Times New Roman" w:hAnsi="Times New Roman" w:cs="Times New Roman"/>
+          <w:i/>
+        </w:rPr>
+        <w:t>global</w:t>
+      </w:r>
+      <w:proofErr w:type="gramEnd"/>
+      <w:r>
+        <w:rPr>
+          <w:rFonts w:ascii="Times New Roman" w:hAnsi="Times New Roman" w:cs="Times New Roman"/>
+          <w:i/>
+        </w:rPr>
+        <w:t xml:space="preserve">__ void rectify(unsigned char * </w:t>
+      </w:r>
+      <w:proofErr w:type="spellStart"/>
+      <w:r>
+        <w:rPr>
+          <w:rFonts w:ascii="Times New Roman" w:hAnsi="Times New Roman" w:cs="Times New Roman"/>
+          <w:i/>
+        </w:rPr>
+        <w:t>cud_input</w:t>
+      </w:r>
+      <w:proofErr w:type="spellEnd"/>
+      <w:r>
+        <w:rPr>
+          <w:rFonts w:ascii="Times New Roman" w:hAnsi="Times New Roman" w:cs="Times New Roman"/>
+          <w:i/>
+        </w:rPr>
+        <w:t xml:space="preserve">, unsigned char * </w:t>
+      </w:r>
+      <w:proofErr w:type="spellStart"/>
+      <w:r>
+        <w:rPr>
+          <w:rFonts w:ascii="Times New Roman" w:hAnsi="Times New Roman" w:cs="Times New Roman"/>
+          <w:i/>
+        </w:rPr>
+        <w:t>cud_output</w:t>
+      </w:r>
+      <w:proofErr w:type="spellEnd"/>
+      <w:r>
+        <w:rPr>
+          <w:rFonts w:ascii="Times New Roman" w:hAnsi="Times New Roman" w:cs="Times New Roman"/>
+          <w:i/>
+        </w:rPr>
+        <w:t>)</w:t>
       </w:r>
     </w:p>
     <w:p>
@@ -1374,8 +1668,9 @@
           <w:sz w:val="22"/>
           <w:szCs w:val="22"/>
         </w:rPr>
-        <w:t>Rectification kernel fucntion</w:t>
-      </w:r>
+        <w:t xml:space="preserve">Rectification kernel </w:t>
+      </w:r>
+      <w:proofErr w:type="spellStart"/>
       <w:r>
         <w:rPr>
           <w:rFonts w:ascii="Times New Roman" w:hAnsi="Times New Roman" w:cs="Times New Roman"/>
@@ -1384,6 +1679,17 @@
           <w:sz w:val="22"/>
           <w:szCs w:val="22"/>
         </w:rPr>
+        <w:t>fucntion</w:t>
+      </w:r>
+      <w:proofErr w:type="spellEnd"/>
+      <w:r>
+        <w:rPr>
+          <w:rFonts w:ascii="Times New Roman" w:hAnsi="Times New Roman" w:cs="Times New Roman"/>
+          <w:b/>
+          <w:i/>
+          <w:sz w:val="22"/>
+          <w:szCs w:val="22"/>
+        </w:rPr>
         <w:t>)</w:t>
       </w:r>
     </w:p>
@@ -1412,6 +1718,7 @@
         </w:rPr>
         <w:t xml:space="preserve">Where </w:t>
       </w:r>
+      <w:proofErr w:type="spellStart"/>
       <w:r>
         <w:rPr>
           <w:rFonts w:ascii="Times New Roman" w:hAnsi="Times New Roman" w:cs="Times New Roman"/>
@@ -1419,12 +1726,14 @@
         </w:rPr>
         <w:t>cud_input</w:t>
       </w:r>
+      <w:proofErr w:type="spellEnd"/>
       <w:r>
         <w:rPr>
           <w:rFonts w:ascii="Times New Roman" w:hAnsi="Times New Roman" w:cs="Times New Roman"/>
         </w:rPr>
         <w:t xml:space="preserve"> is the input array that the kernel will be receiving and </w:t>
       </w:r>
+      <w:proofErr w:type="spellStart"/>
       <w:r>
         <w:rPr>
           <w:rFonts w:ascii="Times New Roman" w:hAnsi="Times New Roman" w:cs="Times New Roman"/>
@@ -1432,6 +1741,7 @@
         </w:rPr>
         <w:t>cud_output</w:t>
       </w:r>
+      <w:proofErr w:type="spellEnd"/>
       <w:r>
         <w:rPr>
           <w:rFonts w:ascii="Times New Roman" w:hAnsi="Times New Roman" w:cs="Times New Roman"/>
@@ -1449,7 +1759,21 @@
           <w:rFonts w:ascii="Times New Roman" w:hAnsi="Times New Roman" w:cs="Times New Roman"/>
         </w:rPr>
         <w:lastRenderedPageBreak/>
-        <w:t xml:space="preserve">consider was the kernel invocation itself. For invocation, CUDA uses Chevron Syntax, allowing to invoke the kernel as a simple function call. Specifically, we used the “&lt;&lt;&lt; &gt;&gt;&gt;” brackets that contain the necessary parameters for degree of parallelism of our program. The parameters in the brackets indicated how many threads do we want to use per block, mentioned above, and how many blocks will be there in the grid. A kernel invocation in our pool algorithm can be observed as: </w:t>
+        <w:t xml:space="preserve">consider was the kernel invocation itself. For invocation, CUDA uses Chevron Syntax, allowing </w:t>
+      </w:r>
+      <w:proofErr w:type="gramStart"/>
+      <w:r>
+        <w:rPr>
+          <w:rFonts w:ascii="Times New Roman" w:hAnsi="Times New Roman" w:cs="Times New Roman"/>
+        </w:rPr>
+        <w:t>to invoke</w:t>
+      </w:r>
+      <w:proofErr w:type="gramEnd"/>
+      <w:r>
+        <w:rPr>
+          <w:rFonts w:ascii="Times New Roman" w:hAnsi="Times New Roman" w:cs="Times New Roman"/>
+        </w:rPr>
+        <w:t xml:space="preserve"> the kernel as a simple function call. Specifically, we used the “&lt;&lt;&lt; &gt;&gt;&gt;” brackets that contain the necessary parameters for degree of parallelism of our program. The parameters in the brackets indicated how many threads do we want to use per block, mentioned above, and how many blocks will be there in the grid. A kernel invocation in our pool algorithm can be observed as: </w:t>
       </w:r>
     </w:p>
     <w:p>
@@ -1463,12 +1787,85 @@
           <w:i/>
         </w:rPr>
       </w:pPr>
-      <w:r>
-        <w:rPr>
-          <w:rFonts w:ascii="Times New Roman" w:hAnsi="Times New Roman" w:cs="Times New Roman"/>
-          <w:i/>
-        </w:rPr>
-        <w:t>rectify&lt;&lt;&lt;dimGrid, dimBlock&gt;&gt;&gt;(cud_input, cud_output)</w:t>
+      <w:proofErr w:type="gramStart"/>
+      <w:r>
+        <w:rPr>
+          <w:rFonts w:ascii="Times New Roman" w:hAnsi="Times New Roman" w:cs="Times New Roman"/>
+          <w:i/>
+        </w:rPr>
+        <w:t>rectify</w:t>
+      </w:r>
+      <w:proofErr w:type="gramEnd"/>
+      <w:r>
+        <w:rPr>
+          <w:rFonts w:ascii="Times New Roman" w:hAnsi="Times New Roman" w:cs="Times New Roman"/>
+          <w:i/>
+        </w:rPr>
+        <w:t>&lt;&lt;&lt;</w:t>
+      </w:r>
+      <w:proofErr w:type="spellStart"/>
+      <w:r>
+        <w:rPr>
+          <w:rFonts w:ascii="Times New Roman" w:hAnsi="Times New Roman" w:cs="Times New Roman"/>
+          <w:i/>
+        </w:rPr>
+        <w:t>dimGrid</w:t>
+      </w:r>
+      <w:proofErr w:type="spellEnd"/>
+      <w:r>
+        <w:rPr>
+          <w:rFonts w:ascii="Times New Roman" w:hAnsi="Times New Roman" w:cs="Times New Roman"/>
+          <w:i/>
+        </w:rPr>
+        <w:t xml:space="preserve">, </w:t>
+      </w:r>
+      <w:proofErr w:type="spellStart"/>
+      <w:r>
+        <w:rPr>
+          <w:rFonts w:ascii="Times New Roman" w:hAnsi="Times New Roman" w:cs="Times New Roman"/>
+          <w:i/>
+        </w:rPr>
+        <w:t>dimBlock</w:t>
+      </w:r>
+      <w:proofErr w:type="spellEnd"/>
+      <w:r>
+        <w:rPr>
+          <w:rFonts w:ascii="Times New Roman" w:hAnsi="Times New Roman" w:cs="Times New Roman"/>
+          <w:i/>
+        </w:rPr>
+        <w:t>&gt;&gt;&gt;(</w:t>
+      </w:r>
+      <w:proofErr w:type="spellStart"/>
+      <w:r>
+        <w:rPr>
+          <w:rFonts w:ascii="Times New Roman" w:hAnsi="Times New Roman" w:cs="Times New Roman"/>
+          <w:i/>
+        </w:rPr>
+        <w:t>cud_input</w:t>
+      </w:r>
+      <w:proofErr w:type="spellEnd"/>
+      <w:r>
+        <w:rPr>
+          <w:rFonts w:ascii="Times New Roman" w:hAnsi="Times New Roman" w:cs="Times New Roman"/>
+          <w:i/>
+        </w:rPr>
+        <w:t xml:space="preserve">, </w:t>
+      </w:r>
+      <w:proofErr w:type="spellStart"/>
+      <w:r>
+        <w:rPr>
+          <w:rFonts w:ascii="Times New Roman" w:hAnsi="Times New Roman" w:cs="Times New Roman"/>
+          <w:i/>
+        </w:rPr>
+        <w:t>cud_output</w:t>
+      </w:r>
+      <w:proofErr w:type="spellEnd"/>
+      <w:r>
+        <w:rPr>
+          <w:rFonts w:ascii="Times New Roman" w:hAnsi="Times New Roman" w:cs="Times New Roman"/>
+          <w:i/>
+        </w:rPr>
+        <w:t>)</w:t>
       </w:r>
     </w:p>
     <w:p>
@@ -1551,6 +1948,7 @@
         </w:rPr>
         <w:t xml:space="preserve">It is important to note that the </w:t>
       </w:r>
+      <w:proofErr w:type="spellStart"/>
       <w:r>
         <w:rPr>
           <w:rFonts w:ascii="Times New Roman" w:hAnsi="Times New Roman" w:cs="Times New Roman"/>
@@ -1558,12 +1956,14 @@
         </w:rPr>
         <w:t>dimGrid</w:t>
       </w:r>
+      <w:proofErr w:type="spellEnd"/>
       <w:r>
         <w:rPr>
           <w:rFonts w:ascii="Times New Roman" w:hAnsi="Times New Roman" w:cs="Times New Roman"/>
         </w:rPr>
         <w:t xml:space="preserve"> and </w:t>
       </w:r>
+      <w:proofErr w:type="spellStart"/>
       <w:r>
         <w:rPr>
           <w:rFonts w:ascii="Times New Roman" w:hAnsi="Times New Roman" w:cs="Times New Roman"/>
@@ -1571,11 +1971,26 @@
         </w:rPr>
         <w:t>dimBlock</w:t>
       </w:r>
-      <w:r>
-        <w:rPr>
-          <w:rFonts w:ascii="Times New Roman" w:hAnsi="Times New Roman" w:cs="Times New Roman"/>
-        </w:rPr>
-        <w:t xml:space="preserve"> parameters are three dimentional vector types (</w:t>
+      <w:proofErr w:type="spellEnd"/>
+      <w:r>
+        <w:rPr>
+          <w:rFonts w:ascii="Times New Roman" w:hAnsi="Times New Roman" w:cs="Times New Roman"/>
+        </w:rPr>
+        <w:t xml:space="preserve"> parameters are three </w:t>
+      </w:r>
+      <w:proofErr w:type="spellStart"/>
+      <w:r>
+        <w:rPr>
+          <w:rFonts w:ascii="Times New Roman" w:hAnsi="Times New Roman" w:cs="Times New Roman"/>
+        </w:rPr>
+        <w:t>dimentional</w:t>
+      </w:r>
+      <w:proofErr w:type="spellEnd"/>
+      <w:r>
+        <w:rPr>
+          <w:rFonts w:ascii="Times New Roman" w:hAnsi="Times New Roman" w:cs="Times New Roman"/>
+        </w:rPr>
+        <w:t xml:space="preserve"> vector types (</w:t>
       </w:r>
       <w:r>
         <w:rPr>
@@ -1590,6 +2005,7 @@
         </w:rPr>
         <w:t xml:space="preserve">) that represent the grid and the block dimensions. For instance, </w:t>
       </w:r>
+      <w:proofErr w:type="spellStart"/>
       <w:r>
         <w:rPr>
           <w:rFonts w:ascii="Times New Roman" w:hAnsi="Times New Roman" w:cs="Times New Roman"/>
@@ -1597,12 +2013,14 @@
         </w:rPr>
         <w:t>dimBlock</w:t>
       </w:r>
+      <w:proofErr w:type="spellEnd"/>
       <w:r>
         <w:rPr>
           <w:rFonts w:ascii="Times New Roman" w:hAnsi="Times New Roman" w:cs="Times New Roman"/>
         </w:rPr>
         <w:t xml:space="preserve"> in our case is equal to the input image width multiplied by the size of char. In other words, it is a vector of form </w:t>
       </w:r>
+      <w:proofErr w:type="gramStart"/>
       <w:r>
         <w:rPr>
           <w:rFonts w:ascii="Times New Roman" w:hAnsi="Times New Roman" w:cs="Times New Roman"/>
@@ -1616,12 +2034,45 @@
         </w:rPr>
         <w:t xml:space="preserve"> </w:t>
       </w:r>
-      <w:r>
-        <w:rPr>
-          <w:rFonts w:ascii="Times New Roman" w:hAnsi="Times New Roman" w:cs="Times New Roman"/>
-          <w:i/>
-        </w:rPr>
-        <w:t>input_image_width  * sizeof(unsigned char), 1, 1}</w:t>
+      <w:proofErr w:type="spellStart"/>
+      <w:r>
+        <w:rPr>
+          <w:rFonts w:ascii="Times New Roman" w:hAnsi="Times New Roman" w:cs="Times New Roman"/>
+          <w:i/>
+        </w:rPr>
+        <w:t>input</w:t>
+      </w:r>
+      <w:proofErr w:type="gramEnd"/>
+      <w:r>
+        <w:rPr>
+          <w:rFonts w:ascii="Times New Roman" w:hAnsi="Times New Roman" w:cs="Times New Roman"/>
+          <w:i/>
+        </w:rPr>
+        <w:t>_image_width</w:t>
+      </w:r>
+      <w:proofErr w:type="spellEnd"/>
+      <w:r>
+        <w:rPr>
+          <w:rFonts w:ascii="Times New Roman" w:hAnsi="Times New Roman" w:cs="Times New Roman"/>
+          <w:i/>
+        </w:rPr>
+        <w:t xml:space="preserve">  * </w:t>
+      </w:r>
+      <w:proofErr w:type="spellStart"/>
+      <w:r>
+        <w:rPr>
+          <w:rFonts w:ascii="Times New Roman" w:hAnsi="Times New Roman" w:cs="Times New Roman"/>
+          <w:i/>
+        </w:rPr>
+        <w:t>sizeof</w:t>
+      </w:r>
+      <w:proofErr w:type="spellEnd"/>
+      <w:r>
+        <w:rPr>
+          <w:rFonts w:ascii="Times New Roman" w:hAnsi="Times New Roman" w:cs="Times New Roman"/>
+          <w:i/>
+        </w:rPr>
+        <w:t>(unsigned char), 1, 1}</w:t>
       </w:r>
       <w:r>
         <w:rPr>
@@ -1633,7 +2084,29 @@
         <w:rPr>
           <w:rFonts w:ascii="Times New Roman" w:hAnsi="Times New Roman" w:cs="Times New Roman"/>
         </w:rPr>
-        <w:t>With those dimensions, each thread will know its position in the grid and the block, which will allow to access the necessary (x,y) val</w:t>
+        <w:t>With those dimensions, each thread will know its position in the grid and the block, which will allow to access the necessary (</w:t>
+      </w:r>
+      <w:proofErr w:type="spellStart"/>
+      <w:r>
+        <w:rPr>
+          <w:rFonts w:ascii="Times New Roman" w:hAnsi="Times New Roman" w:cs="Times New Roman"/>
+        </w:rPr>
+        <w:t>x</w:t>
+      </w:r>
+      <w:proofErr w:type="gramStart"/>
+      <w:r>
+        <w:rPr>
+          <w:rFonts w:ascii="Times New Roman" w:hAnsi="Times New Roman" w:cs="Times New Roman"/>
+        </w:rPr>
+        <w:t>,y</w:t>
+      </w:r>
+      <w:proofErr w:type="spellEnd"/>
+      <w:proofErr w:type="gramEnd"/>
+      <w:r>
+        <w:rPr>
+          <w:rFonts w:ascii="Times New Roman" w:hAnsi="Times New Roman" w:cs="Times New Roman"/>
+        </w:rPr>
+        <w:t>) val</w:t>
       </w:r>
       <w:r>
         <w:rPr>
@@ -1676,6 +2149,7 @@
         </w:rPr>
         <w:t xml:space="preserve">image data into the allocated array and getting the input image dimensions. Then, the host allocated the necessary GPU memory for input and output arrays by calling the </w:t>
       </w:r>
+      <w:proofErr w:type="spellStart"/>
       <w:r>
         <w:rPr>
           <w:rFonts w:ascii="Times New Roman" w:hAnsi="Times New Roman" w:cs="Times New Roman"/>
@@ -1683,6 +2157,7 @@
         </w:rPr>
         <w:t>cudaMalloc</w:t>
       </w:r>
+      <w:proofErr w:type="spellEnd"/>
       <w:r>
         <w:rPr>
           <w:rFonts w:ascii="Times New Roman" w:hAnsi="Times New Roman" w:cs="Times New Roman"/>
@@ -1702,6 +2177,7 @@
         </w:rPr>
         <w:t xml:space="preserve">n with the respected array size and the </w:t>
       </w:r>
+      <w:proofErr w:type="spellStart"/>
       <w:r>
         <w:rPr>
           <w:rFonts w:ascii="Times New Roman" w:hAnsi="Times New Roman" w:cs="Times New Roman"/>
@@ -1709,6 +2185,7 @@
         </w:rPr>
         <w:t>cudaMemcpyHostToDevice</w:t>
       </w:r>
+      <w:proofErr w:type="spellEnd"/>
       <w:r>
         <w:rPr>
           <w:rFonts w:ascii="Times New Roman" w:hAnsi="Times New Roman" w:cs="Times New Roman"/>
@@ -1733,6 +2210,7 @@
         </w:rPr>
         <w:t xml:space="preserve">Given that we can issue a large amount of threads, in case of rectification, for example, we used </w:t>
       </w:r>
+      <w:proofErr w:type="spellStart"/>
       <w:r>
         <w:rPr>
           <w:rFonts w:ascii="Times New Roman" w:hAnsi="Times New Roman" w:cs="Times New Roman"/>
@@ -1745,7 +2223,40 @@
           <w:rFonts w:ascii="Times New Roman" w:hAnsi="Times New Roman" w:cs="Times New Roman"/>
           <w:i/>
         </w:rPr>
-        <w:t>width  * sizeof(unsigned char) * 1 *</w:t>
+        <w:t>width</w:t>
+      </w:r>
+      <w:proofErr w:type="spellEnd"/>
+      <w:r>
+        <w:rPr>
+          <w:rFonts w:ascii="Times New Roman" w:hAnsi="Times New Roman" w:cs="Times New Roman"/>
+          <w:i/>
+        </w:rPr>
+        <w:t xml:space="preserve">  * </w:t>
+      </w:r>
+      <w:proofErr w:type="spellStart"/>
+      <w:proofErr w:type="gramStart"/>
+      <w:r>
+        <w:rPr>
+          <w:rFonts w:ascii="Times New Roman" w:hAnsi="Times New Roman" w:cs="Times New Roman"/>
+          <w:i/>
+        </w:rPr>
+        <w:t>sizeof</w:t>
+      </w:r>
+      <w:proofErr w:type="spellEnd"/>
+      <w:r>
+        <w:rPr>
+          <w:rFonts w:ascii="Times New Roman" w:hAnsi="Times New Roman" w:cs="Times New Roman"/>
+          <w:i/>
+        </w:rPr>
+        <w:t>(</w:t>
+      </w:r>
+      <w:proofErr w:type="gramEnd"/>
+      <w:r>
+        <w:rPr>
+          <w:rFonts w:ascii="Times New Roman" w:hAnsi="Times New Roman" w:cs="Times New Roman"/>
+          <w:i/>
+        </w:rPr>
+        <w:t>unsigned char) * 1 *</w:t>
       </w:r>
       <w:r>
         <w:rPr>
@@ -1767,6 +2278,7 @@
         </w:rPr>
         <w:t xml:space="preserve">threads per block and </w:t>
       </w:r>
+      <w:proofErr w:type="spellStart"/>
       <w:r>
         <w:rPr>
           <w:rFonts w:ascii="Times New Roman" w:hAnsi="Times New Roman" w:cs="Times New Roman"/>
@@ -1774,6 +2286,7 @@
         </w:rPr>
         <w:t>input_image_height</w:t>
       </w:r>
+      <w:proofErr w:type="spellEnd"/>
       <w:r>
         <w:rPr>
           <w:rFonts w:ascii="Times New Roman" w:hAnsi="Times New Roman" w:cs="Times New Roman"/>
@@ -1817,6 +2330,7 @@
         </w:rPr>
         <w:t xml:space="preserve">Once the kernel finalizes its execution, the host CPU continues the main program execution by copying back the results into the output allocated memory by calling the </w:t>
       </w:r>
+      <w:proofErr w:type="spellStart"/>
       <w:r>
         <w:rPr>
           <w:rFonts w:ascii="Times New Roman" w:hAnsi="Times New Roman" w:cs="Times New Roman"/>
@@ -1824,6 +2338,7 @@
         </w:rPr>
         <w:t>cudaMemcpy</w:t>
       </w:r>
+      <w:proofErr w:type="spellEnd"/>
       <w:r>
         <w:rPr>
           <w:rFonts w:ascii="Times New Roman" w:hAnsi="Times New Roman" w:cs="Times New Roman"/>
@@ -1837,6 +2352,7 @@
         </w:rPr>
         <w:t xml:space="preserve">CUDA function, but now with the </w:t>
       </w:r>
+      <w:proofErr w:type="spellStart"/>
       <w:r>
         <w:rPr>
           <w:rFonts w:ascii="Times New Roman" w:hAnsi="Times New Roman" w:cs="Times New Roman"/>
@@ -1844,6 +2360,7 @@
         </w:rPr>
         <w:t>cudaMemcpyDeviceToHost</w:t>
       </w:r>
+      <w:proofErr w:type="spellEnd"/>
       <w:r>
         <w:rPr>
           <w:rFonts w:ascii="Times New Roman" w:hAnsi="Times New Roman" w:cs="Times New Roman"/>
@@ -1890,8 +2407,44 @@
           <w:rFonts w:ascii="Times New Roman" w:hAnsi="Times New Roman" w:cs="Times New Roman"/>
         </w:rPr>
         <w:lastRenderedPageBreak/>
-        <w:t>specific identifiers, such as, blockIdx.x, threadIdx.x and blockDim</w:t>
-      </w:r>
+        <w:t xml:space="preserve">specific identifiers, such as, </w:t>
+      </w:r>
+      <w:proofErr w:type="spellStart"/>
+      <w:r>
+        <w:rPr>
+          <w:rFonts w:ascii="Times New Roman" w:hAnsi="Times New Roman" w:cs="Times New Roman"/>
+        </w:rPr>
+        <w:t>blockIdx.x</w:t>
+      </w:r>
+      <w:proofErr w:type="spellEnd"/>
+      <w:r>
+        <w:rPr>
+          <w:rFonts w:ascii="Times New Roman" w:hAnsi="Times New Roman" w:cs="Times New Roman"/>
+        </w:rPr>
+        <w:t xml:space="preserve">, </w:t>
+      </w:r>
+      <w:proofErr w:type="spellStart"/>
+      <w:r>
+        <w:rPr>
+          <w:rFonts w:ascii="Times New Roman" w:hAnsi="Times New Roman" w:cs="Times New Roman"/>
+        </w:rPr>
+        <w:t>threadIdx.x</w:t>
+      </w:r>
+      <w:proofErr w:type="spellEnd"/>
+      <w:r>
+        <w:rPr>
+          <w:rFonts w:ascii="Times New Roman" w:hAnsi="Times New Roman" w:cs="Times New Roman"/>
+        </w:rPr>
+        <w:t xml:space="preserve"> and </w:t>
+      </w:r>
+      <w:proofErr w:type="spellStart"/>
+      <w:r>
+        <w:rPr>
+          <w:rFonts w:ascii="Times New Roman" w:hAnsi="Times New Roman" w:cs="Times New Roman"/>
+        </w:rPr>
+        <w:t>blockDim</w:t>
+      </w:r>
+      <w:proofErr w:type="spellEnd"/>
       <w:r>
         <w:rPr>
           <w:rFonts w:ascii="Times New Roman" w:hAnsi="Times New Roman" w:cs="Times New Roman"/>
@@ -1902,7 +2455,35 @@
         <w:rPr>
           <w:rFonts w:ascii="Times New Roman" w:hAnsi="Times New Roman" w:cs="Times New Roman"/>
         </w:rPr>
-        <w:t xml:space="preserve">In a nutshell, we break down the input image array in such way so that we have the number of threads in a block equal to the number of pixels in the image, which is 994. This number MUST NOT surpass 1024 as no current GPU supports more than 1024 threads per block. Furthermore, we set up the number of blocks per grid equal to the height of the image, which is equal to </w:t>
+        <w:t xml:space="preserve">In a nutshell, we break down the input image array in such way so that we have the number of threads in a block equal to the number of pixels in the image, which </w:t>
+      </w:r>
+      <w:proofErr w:type="gramStart"/>
+      <w:r>
+        <w:rPr>
+          <w:rFonts w:ascii="Times New Roman" w:hAnsi="Times New Roman" w:cs="Times New Roman"/>
+        </w:rPr>
+        <w:t>is</w:t>
+      </w:r>
+      <w:proofErr w:type="gramEnd"/>
+      <w:r>
+        <w:rPr>
+          <w:rFonts w:ascii="Times New Roman" w:hAnsi="Times New Roman" w:cs="Times New Roman"/>
+        </w:rPr>
+        <w:t xml:space="preserve"> 994. This number MUST NOT </w:t>
+      </w:r>
+      <w:proofErr w:type="gramStart"/>
+      <w:r>
+        <w:rPr>
+          <w:rFonts w:ascii="Times New Roman" w:hAnsi="Times New Roman" w:cs="Times New Roman"/>
+        </w:rPr>
+        <w:t>surpass</w:t>
+      </w:r>
+      <w:proofErr w:type="gramEnd"/>
+      <w:r>
+        <w:rPr>
+          <w:rFonts w:ascii="Times New Roman" w:hAnsi="Times New Roman" w:cs="Times New Roman"/>
+        </w:rPr>
+        <w:t xml:space="preserve"> 1024 as no current GPU supports more than 1024 threads per block. Furthermore, we set up the number of blocks per grid equal to the height of the image, which is equal to </w:t>
       </w:r>
       <w:r>
         <w:rPr>
@@ -2334,6 +2915,7 @@
           <w:i/>
         </w:rPr>
       </w:pPr>
+      <w:proofErr w:type="gramStart"/>
       <w:r>
         <w:rPr>
           <w:rFonts w:ascii="Times New Roman" w:hAnsi="Times New Roman" w:cs="Times New Roman"/>
@@ -2350,7 +2932,28 @@
         <w:rPr>
           <w:rFonts w:ascii="Times New Roman" w:hAnsi="Times New Roman" w:cs="Times New Roman"/>
         </w:rPr>
-        <w:t xml:space="preserve"> the similar structure as those in the first lab, however, slight differences were introduced. For instance, it was required to allocate several arrays for the </w:t>
+        <w:t xml:space="preserve"> the similar structure as those in the first lab, however</w:t>
+      </w:r>
+      <w:proofErr w:type="gramEnd"/>
+      <w:r>
+        <w:rPr>
+          <w:rFonts w:ascii="Times New Roman" w:hAnsi="Times New Roman" w:cs="Times New Roman"/>
+        </w:rPr>
+        <w:t xml:space="preserve">, </w:t>
+      </w:r>
+      <w:proofErr w:type="gramStart"/>
+      <w:r>
+        <w:rPr>
+          <w:rFonts w:ascii="Times New Roman" w:hAnsi="Times New Roman" w:cs="Times New Roman"/>
+        </w:rPr>
+        <w:t>slight differences were introduced</w:t>
+      </w:r>
+      <w:proofErr w:type="gramEnd"/>
+      <w:r>
+        <w:rPr>
+          <w:rFonts w:ascii="Times New Roman" w:hAnsi="Times New Roman" w:cs="Times New Roman"/>
+        </w:rPr>
+        <w:t xml:space="preserve">. For instance, it was required to allocate several arrays for the </w:t>
       </w:r>
       <w:r>
         <w:rPr>
@@ -2395,11 +2998,49 @@
           <w:rFonts w:ascii="Times New Roman" w:hAnsi="Times New Roman" w:cs="Times New Roman"/>
         </w:rPr>
       </w:pPr>
-      <w:r>
-        <w:rPr>
-          <w:rFonts w:ascii="Times New Roman" w:hAnsi="Times New Roman" w:cs="Times New Roman"/>
-        </w:rPr>
-        <w:t>qualifier. This qualifier allows the update functions to be called only and only from the device (GPU) and not from the cpu. Thus, the update functions are be executed on the GPUs. Finally, the work division was done similarly to t</w:t>
+      <w:proofErr w:type="gramStart"/>
+      <w:r>
+        <w:rPr>
+          <w:rFonts w:ascii="Times New Roman" w:hAnsi="Times New Roman" w:cs="Times New Roman"/>
+        </w:rPr>
+        <w:t>qualifier</w:t>
+      </w:r>
+      <w:proofErr w:type="gramEnd"/>
+      <w:r>
+        <w:rPr>
+          <w:rFonts w:ascii="Times New Roman" w:hAnsi="Times New Roman" w:cs="Times New Roman"/>
+        </w:rPr>
+        <w:t xml:space="preserve">. This qualifier allows the update functions to be called only and only from the device (GPU) and not from the </w:t>
+      </w:r>
+      <w:proofErr w:type="spellStart"/>
+      <w:proofErr w:type="gramStart"/>
+      <w:r>
+        <w:rPr>
+          <w:rFonts w:ascii="Times New Roman" w:hAnsi="Times New Roman" w:cs="Times New Roman"/>
+        </w:rPr>
+        <w:t>cpu</w:t>
+      </w:r>
+      <w:proofErr w:type="spellEnd"/>
+      <w:proofErr w:type="gramEnd"/>
+      <w:r>
+        <w:rPr>
+          <w:rFonts w:ascii="Times New Roman" w:hAnsi="Times New Roman" w:cs="Times New Roman"/>
+        </w:rPr>
+        <w:t xml:space="preserve">. Thus, the update functions are </w:t>
+      </w:r>
+      <w:proofErr w:type="gramStart"/>
+      <w:r>
+        <w:rPr>
+          <w:rFonts w:ascii="Times New Roman" w:hAnsi="Times New Roman" w:cs="Times New Roman"/>
+        </w:rPr>
+        <w:t>be</w:t>
+      </w:r>
+      <w:proofErr w:type="gramEnd"/>
+      <w:r>
+        <w:rPr>
+          <w:rFonts w:ascii="Times New Roman" w:hAnsi="Times New Roman" w:cs="Times New Roman"/>
+        </w:rPr>
+        <w:t xml:space="preserve"> executed on the GPUs. Finally, the work division was done similarly to t</w:t>
       </w:r>
       <w:r>
         <w:rPr>
@@ -2530,7 +3171,21 @@
         <w:rPr>
           <w:rFonts w:ascii="Times New Roman" w:hAnsi="Times New Roman" w:cs="Times New Roman"/>
         </w:rPr>
-        <w:t xml:space="preserve">All algorithms were executed and tested on the VM connected to a GPU provided by Prof. Zilic. </w:t>
+        <w:t xml:space="preserve">All algorithms were executed and tested on the VM connected to a GPU provided by Prof. </w:t>
+      </w:r>
+      <w:proofErr w:type="spellStart"/>
+      <w:r>
+        <w:rPr>
+          <w:rFonts w:ascii="Times New Roman" w:hAnsi="Times New Roman" w:cs="Times New Roman"/>
+        </w:rPr>
+        <w:t>Zilic</w:t>
+      </w:r>
+      <w:proofErr w:type="spellEnd"/>
+      <w:r>
+        <w:rPr>
+          <w:rFonts w:ascii="Times New Roman" w:hAnsi="Times New Roman" w:cs="Times New Roman"/>
+        </w:rPr>
+        <w:t xml:space="preserve">. </w:t>
       </w:r>
     </w:p>
     <w:p>
@@ -3162,8 +3817,6 @@
               </w:rPr>
               <w:t>4.498ms</w:t>
             </w:r>
-            <w:bookmarkStart w:id="0" w:name="_GoBack"/>
-            <w:bookmarkEnd w:id="0"/>
           </w:p>
         </w:tc>
       </w:tr>
@@ -3378,6 +4031,96 @@
     </w:tbl>
     <w:p>
       <w:pPr>
+        <w:spacing w:line="276" w:lineRule="auto"/>
+        <w:ind w:left="6480" w:firstLine="720"/>
+        <w:jc w:val="both"/>
+        <w:rPr>
+          <w:rFonts w:ascii="Times New Roman" w:hAnsi="Times New Roman" w:cs="Times New Roman"/>
+          <w:b/>
+          <w:i/>
+          <w:sz w:val="22"/>
+          <w:szCs w:val="22"/>
+        </w:rPr>
+      </w:pPr>
+      <w:r>
+        <w:rPr>
+          <w:rFonts w:ascii="Times New Roman" w:hAnsi="Times New Roman" w:cs="Times New Roman"/>
+          <w:b/>
+          <w:i/>
+          <w:sz w:val="22"/>
+          <w:szCs w:val="22"/>
+        </w:rPr>
+        <w:t xml:space="preserve">    </w:t>
+      </w:r>
+    </w:p>
+    <w:p>
+      <w:pPr>
+        <w:spacing w:line="276" w:lineRule="auto"/>
+        <w:ind w:left="6480" w:firstLine="720"/>
+        <w:jc w:val="both"/>
+        <w:rPr>
+          <w:rFonts w:ascii="Times New Roman" w:hAnsi="Times New Roman" w:cs="Times New Roman"/>
+          <w:b/>
+          <w:i/>
+          <w:sz w:val="22"/>
+          <w:szCs w:val="22"/>
+        </w:rPr>
+      </w:pPr>
+      <w:r>
+        <w:rPr>
+          <w:rFonts w:ascii="Times New Roman" w:hAnsi="Times New Roman" w:cs="Times New Roman"/>
+          <w:b/>
+          <w:i/>
+          <w:sz w:val="22"/>
+          <w:szCs w:val="22"/>
+        </w:rPr>
+        <w:t xml:space="preserve">  </w:t>
+      </w:r>
+      <w:bookmarkStart w:id="0" w:name="_GoBack"/>
+      <w:bookmarkEnd w:id="0"/>
+      <w:r>
+        <w:rPr>
+          <w:rFonts w:ascii="Times New Roman" w:hAnsi="Times New Roman" w:cs="Times New Roman"/>
+          <w:b/>
+          <w:i/>
+          <w:sz w:val="22"/>
+          <w:szCs w:val="22"/>
+        </w:rPr>
+        <w:t>Fig.5</w:t>
+      </w:r>
+      <w:r>
+        <w:rPr>
+          <w:rFonts w:ascii="Times New Roman" w:hAnsi="Times New Roman" w:cs="Times New Roman"/>
+          <w:b/>
+          <w:i/>
+          <w:sz w:val="22"/>
+          <w:szCs w:val="22"/>
+        </w:rPr>
+        <w:t xml:space="preserve"> (</w:t>
+      </w:r>
+      <w:r>
+        <w:rPr>
+          <w:rFonts w:ascii="Times New Roman" w:hAnsi="Times New Roman" w:cs="Times New Roman"/>
+          <w:b/>
+          <w:i/>
+          <w:sz w:val="22"/>
+          <w:szCs w:val="22"/>
+        </w:rPr>
+        <w:t>CUDA results</w:t>
+      </w:r>
+      <w:r>
+        <w:rPr>
+          <w:rFonts w:ascii="Times New Roman" w:hAnsi="Times New Roman" w:cs="Times New Roman"/>
+          <w:b/>
+          <w:i/>
+          <w:sz w:val="22"/>
+          <w:szCs w:val="22"/>
+        </w:rPr>
+        <w:t>)</w:t>
+      </w:r>
+    </w:p>
+    <w:p>
+      <w:pPr>
         <w:pStyle w:val="ListParagraph"/>
         <w:spacing w:line="360" w:lineRule="auto"/>
         <w:ind w:left="0"/>
@@ -3425,6 +4168,184 @@
           <w:rFonts w:ascii="Times New Roman" w:hAnsi="Times New Roman" w:cs="Times New Roman"/>
         </w:rPr>
       </w:pPr>
+      <w:r>
+        <w:rPr>
+          <w:rFonts w:ascii="Times New Roman" w:hAnsi="Times New Roman" w:cs="Times New Roman"/>
+          <w:noProof/>
+        </w:rPr>
+        <w:drawing>
+          <wp:inline distT="0" distB="0" distL="0" distR="0" wp14:anchorId="28DC8974" wp14:editId="4514BEB5">
+            <wp:extent cx="5786755" cy="1340713"/>
+            <wp:effectExtent l="0" t="0" r="0" b="0"/>
+            <wp:docPr id="1" name="Picture 1" descr="OS-X:Users:BinaryPowa:Desktop:Screen Shot 2016-11-28 at 9.57.45 PM.png"/>
+            <wp:cNvGraphicFramePr>
+              <a:graphicFrameLocks xmlns:a="http://schemas.openxmlformats.org/drawingml/2006/main" noChangeAspect="1"/>
+            </wp:cNvGraphicFramePr>
+            <a:graphic xmlns:a="http://schemas.openxmlformats.org/drawingml/2006/main">
+              <a:graphicData uri="http://schemas.openxmlformats.org/drawingml/2006/picture">
+                <pic:pic xmlns:pic="http://schemas.openxmlformats.org/drawingml/2006/picture">
+                  <pic:nvPicPr>
+                    <pic:cNvPr id="0" name="Picture 1" descr="OS-X:Users:BinaryPowa:Desktop:Screen Shot 2016-11-28 at 9.57.45 PM.png"/>
+                    <pic:cNvPicPr>
+                      <a:picLocks noChangeAspect="1" noChangeArrowheads="1"/>
+                    </pic:cNvPicPr>
+                  </pic:nvPicPr>
+                  <pic:blipFill>
+                    <a:blip r:embed="rId12">
+                      <a:extLst>
+                        <a:ext uri="{28A0092B-C50C-407E-A947-70E740481C1C}">
+                          <a14:useLocalDpi xmlns:a14="http://schemas.microsoft.com/office/drawing/2010/main" val="0"/>
+                        </a:ext>
+                      </a:extLst>
+                    </a:blip>
+                    <a:srcRect/>
+                    <a:stretch>
+                      <a:fillRect/>
+                    </a:stretch>
+                  </pic:blipFill>
+                  <pic:spPr bwMode="auto">
+                    <a:xfrm>
+                      <a:off x="0" y="0"/>
+                      <a:ext cx="5786755" cy="1340713"/>
+                    </a:xfrm>
+                    <a:prstGeom prst="rect">
+                      <a:avLst/>
+                    </a:prstGeom>
+                    <a:noFill/>
+                    <a:ln>
+                      <a:noFill/>
+                    </a:ln>
+                  </pic:spPr>
+                </pic:pic>
+              </a:graphicData>
+            </a:graphic>
+          </wp:inline>
+        </w:drawing>
+      </w:r>
+      <w:r>
+        <w:rPr>
+          <w:rFonts w:ascii="Times New Roman" w:hAnsi="Times New Roman" w:cs="Times New Roman"/>
+          <w:b/>
+        </w:rPr>
+        <w:tab/>
+      </w:r>
+      <w:r>
+        <w:rPr>
+          <w:rFonts w:ascii="Times New Roman" w:hAnsi="Times New Roman" w:cs="Times New Roman"/>
+          <w:b/>
+        </w:rPr>
+        <w:tab/>
+      </w:r>
+      <w:r>
+        <w:rPr>
+          <w:rFonts w:ascii="Times New Roman" w:hAnsi="Times New Roman" w:cs="Times New Roman"/>
+          <w:b/>
+        </w:rPr>
+        <w:tab/>
+      </w:r>
+      <w:r>
+        <w:rPr>
+          <w:rFonts w:ascii="Times New Roman" w:hAnsi="Times New Roman" w:cs="Times New Roman"/>
+          <w:b/>
+        </w:rPr>
+        <w:tab/>
+      </w:r>
+      <w:r>
+        <w:rPr>
+          <w:rFonts w:ascii="Times New Roman" w:hAnsi="Times New Roman" w:cs="Times New Roman"/>
+          <w:b/>
+        </w:rPr>
+        <w:tab/>
+      </w:r>
+      <w:r>
+        <w:rPr>
+          <w:rFonts w:ascii="Times New Roman" w:hAnsi="Times New Roman" w:cs="Times New Roman"/>
+          <w:b/>
+        </w:rPr>
+        <w:tab/>
+      </w:r>
+      <w:r>
+        <w:rPr>
+          <w:rFonts w:ascii="Times New Roman" w:hAnsi="Times New Roman" w:cs="Times New Roman"/>
+          <w:b/>
+        </w:rPr>
+        <w:tab/>
+      </w:r>
+      <w:r>
+        <w:rPr>
+          <w:rFonts w:ascii="Times New Roman" w:hAnsi="Times New Roman" w:cs="Times New Roman"/>
+          <w:b/>
+        </w:rPr>
+        <w:tab/>
+      </w:r>
+      <w:r>
+        <w:rPr>
+          <w:rFonts w:ascii="Times New Roman" w:hAnsi="Times New Roman" w:cs="Times New Roman"/>
+          <w:b/>
+        </w:rPr>
+        <w:tab/>
+      </w:r>
+      <w:r>
+        <w:rPr>
+          <w:rFonts w:ascii="Times New Roman" w:hAnsi="Times New Roman" w:cs="Times New Roman"/>
+          <w:b/>
+        </w:rPr>
+        <w:tab/>
+      </w:r>
+      <w:r>
+        <w:rPr>
+          <w:rFonts w:ascii="Times New Roman" w:hAnsi="Times New Roman" w:cs="Times New Roman"/>
+          <w:b/>
+        </w:rPr>
+        <w:t xml:space="preserve">   </w:t>
+      </w:r>
+      <w:r>
+        <w:rPr>
+          <w:rFonts w:ascii="Times New Roman" w:hAnsi="Times New Roman" w:cs="Times New Roman"/>
+          <w:b/>
+        </w:rPr>
+        <w:t xml:space="preserve">    </w:t>
+      </w:r>
+      <w:r>
+        <w:rPr>
+          <w:rFonts w:ascii="Times New Roman" w:hAnsi="Times New Roman" w:cs="Times New Roman"/>
+          <w:b/>
+          <w:i/>
+          <w:sz w:val="22"/>
+          <w:szCs w:val="22"/>
+        </w:rPr>
+        <w:t>Fig.6</w:t>
+      </w:r>
+      <w:r>
+        <w:rPr>
+          <w:rFonts w:ascii="Times New Roman" w:hAnsi="Times New Roman" w:cs="Times New Roman"/>
+          <w:b/>
+          <w:i/>
+          <w:sz w:val="22"/>
+          <w:szCs w:val="22"/>
+        </w:rPr>
+        <w:t xml:space="preserve"> (</w:t>
+      </w:r>
+      <w:r>
+        <w:rPr>
+          <w:rFonts w:ascii="Times New Roman" w:hAnsi="Times New Roman" w:cs="Times New Roman"/>
+          <w:b/>
+          <w:i/>
+          <w:sz w:val="22"/>
+          <w:szCs w:val="22"/>
+        </w:rPr>
+        <w:t>Lab 1 rectification</w:t>
+      </w:r>
+      <w:r>
+        <w:rPr>
+          <w:rFonts w:ascii="Times New Roman" w:hAnsi="Times New Roman" w:cs="Times New Roman"/>
+          <w:b/>
+          <w:i/>
+          <w:sz w:val="22"/>
+          <w:szCs w:val="22"/>
+        </w:rPr>
+        <w:t>)</w:t>
+      </w:r>
     </w:p>
     <w:p>
       <w:pPr>
@@ -3437,6 +4358,154 @@
           <w:b/>
         </w:rPr>
       </w:pPr>
+      <w:r>
+        <w:rPr>
+          <w:rFonts w:ascii="Times New Roman" w:hAnsi="Times New Roman" w:cs="Times New Roman"/>
+          <w:b/>
+          <w:noProof/>
+        </w:rPr>
+        <w:lastRenderedPageBreak/>
+        <w:drawing>
+          <wp:inline distT="0" distB="0" distL="0" distR="0" wp14:anchorId="59E873B1" wp14:editId="0D1F7537">
+            <wp:extent cx="5974080" cy="1310640"/>
+            <wp:effectExtent l="0" t="0" r="0" b="0"/>
+            <wp:docPr id="4" name="Picture 4" descr="OS-X:Users:BinaryPowa:Desktop:Screen Shot 2016-11-28 at 9.59.40 PM.png"/>
+            <wp:cNvGraphicFramePr>
+              <a:graphicFrameLocks xmlns:a="http://schemas.openxmlformats.org/drawingml/2006/main" noChangeAspect="1"/>
+            </wp:cNvGraphicFramePr>
+            <a:graphic xmlns:a="http://schemas.openxmlformats.org/drawingml/2006/main">
+              <a:graphicData uri="http://schemas.openxmlformats.org/drawingml/2006/picture">
+                <pic:pic xmlns:pic="http://schemas.openxmlformats.org/drawingml/2006/picture">
+                  <pic:nvPicPr>
+                    <pic:cNvPr id="0" name="Picture 2" descr="OS-X:Users:BinaryPowa:Desktop:Screen Shot 2016-11-28 at 9.59.40 PM.png"/>
+                    <pic:cNvPicPr>
+                      <a:picLocks noChangeAspect="1" noChangeArrowheads="1"/>
+                    </pic:cNvPicPr>
+                  </pic:nvPicPr>
+                  <pic:blipFill>
+                    <a:blip r:embed="rId13">
+                      <a:extLst>
+                        <a:ext uri="{28A0092B-C50C-407E-A947-70E740481C1C}">
+                          <a14:useLocalDpi xmlns:a14="http://schemas.microsoft.com/office/drawing/2010/main" val="0"/>
+                        </a:ext>
+                      </a:extLst>
+                    </a:blip>
+                    <a:srcRect/>
+                    <a:stretch>
+                      <a:fillRect/>
+                    </a:stretch>
+                  </pic:blipFill>
+                  <pic:spPr bwMode="auto">
+                    <a:xfrm>
+                      <a:off x="0" y="0"/>
+                      <a:ext cx="5974080" cy="1310640"/>
+                    </a:xfrm>
+                    <a:prstGeom prst="rect">
+                      <a:avLst/>
+                    </a:prstGeom>
+                    <a:noFill/>
+                    <a:ln>
+                      <a:noFill/>
+                    </a:ln>
+                  </pic:spPr>
+                </pic:pic>
+              </a:graphicData>
+            </a:graphic>
+          </wp:inline>
+        </w:drawing>
+      </w:r>
+    </w:p>
+    <w:p>
+      <w:pPr>
+        <w:pStyle w:val="ListParagraph"/>
+        <w:spacing w:line="276" w:lineRule="auto"/>
+        <w:ind w:left="6480" w:firstLine="720"/>
+        <w:jc w:val="both"/>
+        <w:rPr>
+          <w:rFonts w:ascii="Times New Roman" w:hAnsi="Times New Roman" w:cs="Times New Roman"/>
+          <w:b/>
+          <w:i/>
+          <w:sz w:val="22"/>
+          <w:szCs w:val="22"/>
+        </w:rPr>
+      </w:pPr>
+      <w:r>
+        <w:rPr>
+          <w:rFonts w:ascii="Times New Roman" w:hAnsi="Times New Roman" w:cs="Times New Roman"/>
+          <w:b/>
+          <w:i/>
+          <w:sz w:val="22"/>
+          <w:szCs w:val="22"/>
+        </w:rPr>
+        <w:t xml:space="preserve">    </w:t>
+      </w:r>
+      <w:r>
+        <w:rPr>
+          <w:rFonts w:ascii="Times New Roman" w:hAnsi="Times New Roman" w:cs="Times New Roman"/>
+          <w:b/>
+          <w:i/>
+          <w:sz w:val="22"/>
+          <w:szCs w:val="22"/>
+        </w:rPr>
+        <w:t>Fig.7</w:t>
+      </w:r>
+      <w:r>
+        <w:rPr>
+          <w:rFonts w:ascii="Times New Roman" w:hAnsi="Times New Roman" w:cs="Times New Roman"/>
+          <w:b/>
+          <w:i/>
+          <w:sz w:val="22"/>
+          <w:szCs w:val="22"/>
+        </w:rPr>
+        <w:t xml:space="preserve"> (</w:t>
+      </w:r>
+      <w:r>
+        <w:rPr>
+          <w:rFonts w:ascii="Times New Roman" w:hAnsi="Times New Roman" w:cs="Times New Roman"/>
+          <w:b/>
+          <w:i/>
+          <w:sz w:val="22"/>
+          <w:szCs w:val="22"/>
+        </w:rPr>
+        <w:t>Lab 1 pooling</w:t>
+      </w:r>
+      <w:r>
+        <w:rPr>
+          <w:rFonts w:ascii="Times New Roman" w:hAnsi="Times New Roman" w:cs="Times New Roman"/>
+          <w:b/>
+          <w:i/>
+          <w:sz w:val="22"/>
+          <w:szCs w:val="22"/>
+        </w:rPr>
+        <w:t>)</w:t>
+      </w:r>
+    </w:p>
+    <w:p>
+      <w:pPr>
+        <w:pStyle w:val="ListParagraph"/>
+        <w:spacing w:line="276" w:lineRule="auto"/>
+        <w:ind w:left="6480" w:firstLine="720"/>
+        <w:jc w:val="both"/>
+        <w:rPr>
+          <w:rFonts w:ascii="Times New Roman" w:hAnsi="Times New Roman" w:cs="Times New Roman"/>
+          <w:b/>
+          <w:i/>
+          <w:sz w:val="22"/>
+          <w:szCs w:val="22"/>
+        </w:rPr>
+      </w:pPr>
+    </w:p>
+    <w:p>
+      <w:pPr>
+        <w:pStyle w:val="ListParagraph"/>
+        <w:spacing w:line="276" w:lineRule="auto"/>
+        <w:ind w:left="6480" w:firstLine="720"/>
+        <w:jc w:val="both"/>
+        <w:rPr>
+          <w:rFonts w:ascii="Times New Roman" w:hAnsi="Times New Roman" w:cs="Times New Roman"/>
+          <w:b/>
+        </w:rPr>
+      </w:pPr>
     </w:p>
     <w:p>
       <w:pPr>
@@ -3453,8 +4522,446 @@
         <w:rPr>
           <w:rFonts w:ascii="Times New Roman" w:hAnsi="Times New Roman" w:cs="Times New Roman"/>
           <w:b/>
+          <w:noProof/>
+        </w:rPr>
+        <w:drawing>
+          <wp:inline distT="0" distB="0" distL="0" distR="0" wp14:anchorId="295472AA" wp14:editId="3B649FB6">
+            <wp:extent cx="5974080" cy="1432560"/>
+            <wp:effectExtent l="0" t="0" r="0" b="0"/>
+            <wp:docPr id="5" name="Picture 5" descr="OS-X:Users:BinaryPowa:Desktop:Screen Shot 2016-11-28 at 10.00.46 PM.png"/>
+            <wp:cNvGraphicFramePr>
+              <a:graphicFrameLocks xmlns:a="http://schemas.openxmlformats.org/drawingml/2006/main" noChangeAspect="1"/>
+            </wp:cNvGraphicFramePr>
+            <a:graphic xmlns:a="http://schemas.openxmlformats.org/drawingml/2006/main">
+              <a:graphicData uri="http://schemas.openxmlformats.org/drawingml/2006/picture">
+                <pic:pic xmlns:pic="http://schemas.openxmlformats.org/drawingml/2006/picture">
+                  <pic:nvPicPr>
+                    <pic:cNvPr id="0" name="Picture 3" descr="OS-X:Users:BinaryPowa:Desktop:Screen Shot 2016-11-28 at 10.00.46 PM.png"/>
+                    <pic:cNvPicPr>
+                      <a:picLocks noChangeAspect="1" noChangeArrowheads="1"/>
+                    </pic:cNvPicPr>
+                  </pic:nvPicPr>
+                  <pic:blipFill>
+                    <a:blip r:embed="rId14">
+                      <a:extLst>
+                        <a:ext uri="{28A0092B-C50C-407E-A947-70E740481C1C}">
+                          <a14:useLocalDpi xmlns:a14="http://schemas.microsoft.com/office/drawing/2010/main" val="0"/>
+                        </a:ext>
+                      </a:extLst>
+                    </a:blip>
+                    <a:srcRect/>
+                    <a:stretch>
+                      <a:fillRect/>
+                    </a:stretch>
+                  </pic:blipFill>
+                  <pic:spPr bwMode="auto">
+                    <a:xfrm>
+                      <a:off x="0" y="0"/>
+                      <a:ext cx="5974080" cy="1432560"/>
+                    </a:xfrm>
+                    <a:prstGeom prst="rect">
+                      <a:avLst/>
+                    </a:prstGeom>
+                    <a:noFill/>
+                    <a:ln>
+                      <a:noFill/>
+                    </a:ln>
+                  </pic:spPr>
+                </pic:pic>
+              </a:graphicData>
+            </a:graphic>
+          </wp:inline>
+        </w:drawing>
+      </w:r>
+    </w:p>
+    <w:p>
+      <w:pPr>
+        <w:pStyle w:val="ListParagraph"/>
+        <w:spacing w:line="276" w:lineRule="auto"/>
+        <w:ind w:left="6480"/>
+        <w:jc w:val="both"/>
+        <w:rPr>
+          <w:rFonts w:ascii="Times New Roman" w:hAnsi="Times New Roman" w:cs="Times New Roman"/>
+          <w:b/>
+          <w:i/>
+          <w:sz w:val="22"/>
+          <w:szCs w:val="22"/>
+        </w:rPr>
+      </w:pPr>
+      <w:r>
+        <w:rPr>
+          <w:rFonts w:ascii="Times New Roman" w:hAnsi="Times New Roman" w:cs="Times New Roman"/>
+          <w:b/>
+          <w:i/>
+          <w:sz w:val="22"/>
+          <w:szCs w:val="22"/>
+        </w:rPr>
+        <w:t xml:space="preserve">          </w:t>
+      </w:r>
+      <w:r>
+        <w:rPr>
+          <w:rFonts w:ascii="Times New Roman" w:hAnsi="Times New Roman" w:cs="Times New Roman"/>
+          <w:b/>
+          <w:i/>
+          <w:sz w:val="22"/>
+          <w:szCs w:val="22"/>
+        </w:rPr>
+        <w:t>Fig.8</w:t>
+      </w:r>
+      <w:r>
+        <w:rPr>
+          <w:rFonts w:ascii="Times New Roman" w:hAnsi="Times New Roman" w:cs="Times New Roman"/>
+          <w:b/>
+          <w:i/>
+          <w:sz w:val="22"/>
+          <w:szCs w:val="22"/>
+        </w:rPr>
+        <w:t xml:space="preserve"> (</w:t>
+      </w:r>
+      <w:r>
+        <w:rPr>
+          <w:rFonts w:ascii="Times New Roman" w:hAnsi="Times New Roman" w:cs="Times New Roman"/>
+          <w:b/>
+          <w:i/>
+          <w:sz w:val="22"/>
+          <w:szCs w:val="22"/>
+        </w:rPr>
+        <w:t>Lab 1 convolution</w:t>
+      </w:r>
+      <w:r>
+        <w:rPr>
+          <w:rFonts w:ascii="Times New Roman" w:hAnsi="Times New Roman" w:cs="Times New Roman"/>
+          <w:b/>
+          <w:i/>
+          <w:sz w:val="22"/>
+          <w:szCs w:val="22"/>
+        </w:rPr>
+        <w:t>)</w:t>
+      </w:r>
+    </w:p>
+    <w:p>
+      <w:pPr>
+        <w:pStyle w:val="ListParagraph"/>
+        <w:spacing w:line="276" w:lineRule="auto"/>
+        <w:ind w:left="0"/>
+        <w:jc w:val="both"/>
+        <w:rPr>
+          <w:rFonts w:ascii="Times New Roman" w:hAnsi="Times New Roman" w:cs="Times New Roman"/>
+          <w:b/>
+        </w:rPr>
+      </w:pPr>
+    </w:p>
+    <w:p>
+      <w:pPr>
+        <w:pStyle w:val="ListParagraph"/>
+        <w:spacing w:line="276" w:lineRule="auto"/>
+        <w:ind w:left="0"/>
+        <w:jc w:val="both"/>
+        <w:rPr>
+          <w:rFonts w:ascii="Times New Roman" w:hAnsi="Times New Roman" w:cs="Times New Roman"/>
+          <w:b/>
+        </w:rPr>
+      </w:pPr>
+      <w:r>
+        <w:rPr>
+          <w:rFonts w:ascii="Times New Roman" w:hAnsi="Times New Roman" w:cs="Times New Roman"/>
+          <w:b/>
+          <w:noProof/>
+        </w:rPr>
+        <w:drawing>
+          <wp:inline distT="0" distB="0" distL="0" distR="0" wp14:anchorId="02AB86C1" wp14:editId="6A9C9965">
+            <wp:extent cx="5963920" cy="1249680"/>
+            <wp:effectExtent l="0" t="0" r="0" b="0"/>
+            <wp:docPr id="6" name="Picture 6" descr="OS-X:Users:BinaryPowa:Desktop:Screen Shot 2016-11-28 at 10.13.29 PM.png"/>
+            <wp:cNvGraphicFramePr>
+              <a:graphicFrameLocks xmlns:a="http://schemas.openxmlformats.org/drawingml/2006/main" noChangeAspect="1"/>
+            </wp:cNvGraphicFramePr>
+            <a:graphic xmlns:a="http://schemas.openxmlformats.org/drawingml/2006/main">
+              <a:graphicData uri="http://schemas.openxmlformats.org/drawingml/2006/picture">
+                <pic:pic xmlns:pic="http://schemas.openxmlformats.org/drawingml/2006/picture">
+                  <pic:nvPicPr>
+                    <pic:cNvPr id="0" name="Picture 4" descr="OS-X:Users:BinaryPowa:Desktop:Screen Shot 2016-11-28 at 10.13.29 PM.png"/>
+                    <pic:cNvPicPr>
+                      <a:picLocks noChangeAspect="1" noChangeArrowheads="1"/>
+                    </pic:cNvPicPr>
+                  </pic:nvPicPr>
+                  <pic:blipFill>
+                    <a:blip r:embed="rId15">
+                      <a:extLst>
+                        <a:ext uri="{28A0092B-C50C-407E-A947-70E740481C1C}">
+                          <a14:useLocalDpi xmlns:a14="http://schemas.microsoft.com/office/drawing/2010/main" val="0"/>
+                        </a:ext>
+                      </a:extLst>
+                    </a:blip>
+                    <a:srcRect/>
+                    <a:stretch>
+                      <a:fillRect/>
+                    </a:stretch>
+                  </pic:blipFill>
+                  <pic:spPr bwMode="auto">
+                    <a:xfrm>
+                      <a:off x="0" y="0"/>
+                      <a:ext cx="5963920" cy="1249680"/>
+                    </a:xfrm>
+                    <a:prstGeom prst="rect">
+                      <a:avLst/>
+                    </a:prstGeom>
+                    <a:noFill/>
+                    <a:ln>
+                      <a:noFill/>
+                    </a:ln>
+                  </pic:spPr>
+                </pic:pic>
+              </a:graphicData>
+            </a:graphic>
+          </wp:inline>
+        </w:drawing>
+      </w:r>
+    </w:p>
+    <w:p>
+      <w:pPr>
+        <w:pStyle w:val="ListParagraph"/>
+        <w:spacing w:line="276" w:lineRule="auto"/>
+        <w:ind w:left="6480"/>
+        <w:jc w:val="both"/>
+        <w:rPr>
+          <w:rFonts w:ascii="Times New Roman" w:hAnsi="Times New Roman" w:cs="Times New Roman"/>
+          <w:b/>
+          <w:i/>
+          <w:sz w:val="22"/>
+          <w:szCs w:val="22"/>
+        </w:rPr>
+      </w:pPr>
+      <w:r>
+        <w:rPr>
+          <w:rFonts w:ascii="Times New Roman" w:hAnsi="Times New Roman" w:cs="Times New Roman"/>
+          <w:b/>
+          <w:i/>
+          <w:sz w:val="22"/>
+          <w:szCs w:val="22"/>
+        </w:rPr>
+        <w:t>Fig.10</w:t>
+      </w:r>
+      <w:r>
+        <w:rPr>
+          <w:rFonts w:ascii="Times New Roman" w:hAnsi="Times New Roman" w:cs="Times New Roman"/>
+          <w:b/>
+          <w:i/>
+          <w:sz w:val="22"/>
+          <w:szCs w:val="22"/>
+        </w:rPr>
+        <w:t xml:space="preserve"> (</w:t>
+      </w:r>
+      <w:r>
+        <w:rPr>
+          <w:rFonts w:ascii="Times New Roman" w:hAnsi="Times New Roman" w:cs="Times New Roman"/>
+          <w:b/>
+          <w:i/>
+          <w:sz w:val="22"/>
+          <w:szCs w:val="22"/>
+        </w:rPr>
+        <w:t>Lab 2</w:t>
+      </w:r>
+      <w:r>
+        <w:rPr>
+          <w:rFonts w:ascii="Times New Roman" w:hAnsi="Times New Roman" w:cs="Times New Roman"/>
+          <w:b/>
+          <w:i/>
+          <w:sz w:val="22"/>
+          <w:szCs w:val="22"/>
+        </w:rPr>
+        <w:t xml:space="preserve"> </w:t>
+      </w:r>
+      <w:r>
+        <w:rPr>
+          <w:rFonts w:ascii="Times New Roman" w:hAnsi="Times New Roman" w:cs="Times New Roman"/>
+          <w:b/>
+          <w:i/>
+          <w:sz w:val="22"/>
+          <w:szCs w:val="22"/>
+        </w:rPr>
+        <w:t>execution results</w:t>
+      </w:r>
+      <w:r>
+        <w:rPr>
+          <w:rFonts w:ascii="Times New Roman" w:hAnsi="Times New Roman" w:cs="Times New Roman"/>
+          <w:b/>
+          <w:i/>
+          <w:sz w:val="22"/>
+          <w:szCs w:val="22"/>
+        </w:rPr>
+        <w:t>)</w:t>
+      </w:r>
+    </w:p>
+    <w:p>
+      <w:pPr>
+        <w:pStyle w:val="ListParagraph"/>
+        <w:spacing w:line="276" w:lineRule="auto"/>
+        <w:ind w:left="0"/>
+        <w:jc w:val="both"/>
+        <w:rPr>
+          <w:rFonts w:ascii="Times New Roman" w:hAnsi="Times New Roman" w:cs="Times New Roman"/>
+          <w:b/>
+        </w:rPr>
+      </w:pPr>
+    </w:p>
+    <w:p>
+      <w:pPr>
+        <w:pStyle w:val="ListParagraph"/>
+        <w:spacing w:line="360" w:lineRule="auto"/>
+        <w:ind w:left="0"/>
+        <w:jc w:val="both"/>
+        <w:rPr>
+          <w:rFonts w:ascii="Times New Roman" w:hAnsi="Times New Roman" w:cs="Times New Roman"/>
+        </w:rPr>
+      </w:pPr>
+      <w:r>
+        <w:rPr>
+          <w:rFonts w:ascii="Times New Roman" w:hAnsi="Times New Roman" w:cs="Times New Roman"/>
+        </w:rPr>
+        <w:t xml:space="preserve">As it can be observed, the results obtained with CUDA allow smaller run times, compared to multithreading on CPU. For the rectification algorithm, with 32 threads, the algorithm took 4.82ms </w:t>
+      </w:r>
+      <w:proofErr w:type="spellStart"/>
+      <w:r>
+        <w:rPr>
+          <w:rFonts w:ascii="Times New Roman" w:hAnsi="Times New Roman" w:cs="Times New Roman"/>
+        </w:rPr>
+        <w:t>vs</w:t>
+      </w:r>
+      <w:proofErr w:type="spellEnd"/>
+      <w:r>
+        <w:rPr>
+          <w:rFonts w:ascii="Times New Roman" w:hAnsi="Times New Roman" w:cs="Times New Roman"/>
+        </w:rPr>
+        <w:t xml:space="preserve"> 2.221 on average with CUDA. This results a speedup of around 2.21. With the pooling algorithm, the speedup observed is around 9.289 and finally the convolution algorithm with CUDA resulted a speedup of around 11.42. Similar results are observed with the drum algorithms, where 4_4 algorithm resulted a speedup of and </w:t>
+      </w:r>
+      <w:proofErr w:type="gramStart"/>
+      <w:r>
+        <w:rPr>
+          <w:rFonts w:ascii="Times New Roman" w:hAnsi="Times New Roman" w:cs="Times New Roman"/>
+        </w:rPr>
+        <w:t>512 grid</w:t>
+      </w:r>
+      <w:proofErr w:type="gramEnd"/>
+      <w:r>
+        <w:rPr>
+          <w:rFonts w:ascii="Times New Roman" w:hAnsi="Times New Roman" w:cs="Times New Roman"/>
+        </w:rPr>
+        <w:t xml:space="preserve"> algorithm had a speedup of. </w:t>
+      </w:r>
+    </w:p>
+    <w:p>
+      <w:pPr>
+        <w:pStyle w:val="ListParagraph"/>
+        <w:spacing w:line="360" w:lineRule="auto"/>
+        <w:ind w:left="0"/>
+        <w:jc w:val="both"/>
+        <w:rPr>
+          <w:rFonts w:ascii="Times New Roman" w:hAnsi="Times New Roman" w:cs="Times New Roman"/>
+        </w:rPr>
+      </w:pPr>
+    </w:p>
+    <w:p>
+      <w:pPr>
+        <w:pStyle w:val="ListParagraph"/>
+        <w:spacing w:line="276" w:lineRule="auto"/>
+        <w:ind w:left="0"/>
+        <w:jc w:val="both"/>
+        <w:rPr>
+          <w:rFonts w:ascii="Times New Roman" w:hAnsi="Times New Roman" w:cs="Times New Roman"/>
+          <w:b/>
+        </w:rPr>
+      </w:pPr>
+      <w:r>
+        <w:rPr>
+          <w:rFonts w:ascii="Times New Roman" w:hAnsi="Times New Roman" w:cs="Times New Roman"/>
+          <w:b/>
         </w:rPr>
         <w:t>Conclusion</w:t>
+      </w:r>
+    </w:p>
+    <w:p>
+      <w:pPr>
+        <w:pStyle w:val="ListParagraph"/>
+        <w:spacing w:line="276" w:lineRule="auto"/>
+        <w:ind w:left="0"/>
+        <w:jc w:val="both"/>
+        <w:rPr>
+          <w:rFonts w:ascii="Times New Roman" w:hAnsi="Times New Roman" w:cs="Times New Roman"/>
+          <w:b/>
+        </w:rPr>
+      </w:pPr>
+    </w:p>
+    <w:p>
+      <w:pPr>
+        <w:pStyle w:val="ListParagraph"/>
+        <w:spacing w:line="360" w:lineRule="auto"/>
+        <w:ind w:left="0"/>
+        <w:jc w:val="both"/>
+        <w:rPr>
+          <w:rFonts w:ascii="Times New Roman" w:hAnsi="Times New Roman" w:cs="Times New Roman"/>
+        </w:rPr>
+      </w:pPr>
+      <w:r>
+        <w:rPr>
+          <w:rFonts w:ascii="Times New Roman" w:hAnsi="Times New Roman" w:cs="Times New Roman"/>
+        </w:rPr>
+        <w:t xml:space="preserve">To conclude, our assumptions were </w:t>
+      </w:r>
+      <w:r>
+        <w:rPr>
+          <w:rFonts w:ascii="Times New Roman" w:hAnsi="Times New Roman" w:cs="Times New Roman"/>
+        </w:rPr>
+        <w:t>confirmed</w:t>
+      </w:r>
+      <w:r>
+        <w:rPr>
+          <w:rFonts w:ascii="Times New Roman" w:hAnsi="Times New Roman" w:cs="Times New Roman"/>
+        </w:rPr>
+        <w:t xml:space="preserve">. </w:t>
+      </w:r>
+      <w:r>
+        <w:rPr>
+          <w:rFonts w:ascii="Times New Roman" w:hAnsi="Times New Roman" w:cs="Times New Roman"/>
+        </w:rPr>
+        <w:t>Due to the GPU’s ability to execute operations in parallel using a large pool of threads, it is possible to speed</w:t>
+      </w:r>
+      <w:r>
+        <w:rPr>
+          <w:rFonts w:ascii="Times New Roman" w:hAnsi="Times New Roman" w:cs="Times New Roman"/>
+        </w:rPr>
+        <w:t xml:space="preserve"> </w:t>
+      </w:r>
+      <w:r>
+        <w:rPr>
+          <w:rFonts w:ascii="Times New Roman" w:hAnsi="Times New Roman" w:cs="Times New Roman"/>
+        </w:rPr>
+        <w:t xml:space="preserve">up the processing and decrease run </w:t>
+      </w:r>
+      <w:r>
+        <w:rPr>
+          <w:rFonts w:ascii="Times New Roman" w:hAnsi="Times New Roman" w:cs="Times New Roman"/>
+        </w:rPr>
+        <w:lastRenderedPageBreak/>
+        <w:t xml:space="preserve">times by using CUDA. While GPUs core clock frequency can be smaller than the one of CPU, the GPU has much more cores compared </w:t>
+      </w:r>
+      <w:r>
+        <w:rPr>
+          <w:rFonts w:ascii="Times New Roman" w:hAnsi="Times New Roman" w:cs="Times New Roman"/>
+        </w:rPr>
+        <w:t>to</w:t>
+      </w:r>
+      <w:r>
+        <w:rPr>
+          <w:rFonts w:ascii="Times New Roman" w:hAnsi="Times New Roman" w:cs="Times New Roman"/>
+        </w:rPr>
+        <w:t xml:space="preserve"> CPU, thus allowing a more efficient workload distribution. The tests confirmed that by using CUDA, we are able to run the parallelizable part of our algorithms </w:t>
+      </w:r>
+      <w:r>
+        <w:rPr>
+          <w:rFonts w:ascii="Times New Roman" w:hAnsi="Times New Roman" w:cs="Times New Roman"/>
+        </w:rPr>
+        <w:t>on the provided GPU, thus decreasing the overall computational and run time and resulting significant speedups.</w:t>
       </w:r>
     </w:p>
     <w:p>
@@ -5825,7 +7332,7 @@
 </file>
 
 <file path=customXml/itemProps1.xml><?xml version="1.0" encoding="utf-8"?>
-<ds:datastoreItem xmlns:ds="http://schemas.openxmlformats.org/officeDocument/2006/customXml" ds:itemID="{F5D89ABC-7972-0042-A026-CE00FE4160CE}">
+<ds:datastoreItem xmlns:ds="http://schemas.openxmlformats.org/officeDocument/2006/customXml" ds:itemID="{1164EE94-A686-AC40-BBCA-A94B10AD3676}">
   <ds:schemaRefs>
     <ds:schemaRef ds:uri="http://schemas.openxmlformats.org/officeDocument/2006/bibliography"/>
   </ds:schemaRefs>

</xml_diff>

<commit_message>
4x4 works, report done
</commit_message>
<xml_diff>
--- a/Lab_3_Group_11_Report.docx
+++ b/Lab_3_Group_11_Report.docx
@@ -54,43 +54,7 @@
           <w:color w:val="000000"/>
           <w:szCs w:val="22"/>
         </w:rPr>
-        <w:t xml:space="preserve">ECSE 420                                                                                             </w:t>
-      </w:r>
-      <w:proofErr w:type="spellStart"/>
-      <w:r>
-        <w:rPr>
-          <w:rFonts w:ascii="Times New Roman" w:eastAsia="Times New Roman" w:hAnsi="Times New Roman" w:cs="Times New Roman"/>
-          <w:color w:val="000000"/>
-          <w:szCs w:val="22"/>
-        </w:rPr>
-        <w:t>Yordan</w:t>
-      </w:r>
-      <w:proofErr w:type="spellEnd"/>
-      <w:r>
-        <w:rPr>
-          <w:rFonts w:ascii="Times New Roman" w:eastAsia="Times New Roman" w:hAnsi="Times New Roman" w:cs="Times New Roman"/>
-          <w:color w:val="000000"/>
-          <w:szCs w:val="22"/>
-        </w:rPr>
-        <w:t xml:space="preserve"> </w:t>
-      </w:r>
-      <w:proofErr w:type="spellStart"/>
-      <w:r>
-        <w:rPr>
-          <w:rFonts w:ascii="Times New Roman" w:eastAsia="Times New Roman" w:hAnsi="Times New Roman" w:cs="Times New Roman"/>
-          <w:color w:val="000000"/>
-          <w:szCs w:val="22"/>
-        </w:rPr>
-        <w:t>Neshev</w:t>
-      </w:r>
-      <w:proofErr w:type="spellEnd"/>
-      <w:r>
-        <w:rPr>
-          <w:rFonts w:ascii="Times New Roman" w:eastAsia="Times New Roman" w:hAnsi="Times New Roman" w:cs="Times New Roman"/>
-          <w:color w:val="000000"/>
-          <w:szCs w:val="22"/>
-        </w:rPr>
-        <w:t xml:space="preserve"> - 260587938</w:t>
+        <w:t>ECSE 420                                                                                             Yordan Neshev - 260587938</w:t>
       </w:r>
     </w:p>
     <w:p>
@@ -368,9 +332,17 @@
           <w:sz w:val="32"/>
           <w:szCs w:val="29"/>
         </w:rPr>
-        <w:t xml:space="preserve">Prof. </w:t>
-      </w:r>
-      <w:proofErr w:type="spellStart"/>
+        <w:t>Prof. Zeljko Zilic</w:t>
+      </w:r>
+    </w:p>
+    <w:p>
+      <w:pPr>
+        <w:jc w:val="center"/>
+        <w:rPr>
+          <w:rFonts w:ascii="Times New Roman" w:eastAsia="Times New Roman" w:hAnsi="Times New Roman" w:cs="Times New Roman"/>
+          <w:sz w:val="28"/>
+        </w:rPr>
+      </w:pPr>
       <w:r>
         <w:rPr>
           <w:rFonts w:ascii="Times New Roman" w:eastAsia="Times New Roman" w:hAnsi="Times New Roman" w:cs="Times New Roman"/>
@@ -378,45 +350,6 @@
           <w:sz w:val="32"/>
           <w:szCs w:val="29"/>
         </w:rPr>
-        <w:t>Zeljko</w:t>
-      </w:r>
-      <w:proofErr w:type="spellEnd"/>
-      <w:r>
-        <w:rPr>
-          <w:rFonts w:ascii="Times New Roman" w:eastAsia="Times New Roman" w:hAnsi="Times New Roman" w:cs="Times New Roman"/>
-          <w:color w:val="000000"/>
-          <w:sz w:val="32"/>
-          <w:szCs w:val="29"/>
-        </w:rPr>
-        <w:t xml:space="preserve"> </w:t>
-      </w:r>
-      <w:proofErr w:type="spellStart"/>
-      <w:r>
-        <w:rPr>
-          <w:rFonts w:ascii="Times New Roman" w:eastAsia="Times New Roman" w:hAnsi="Times New Roman" w:cs="Times New Roman"/>
-          <w:color w:val="000000"/>
-          <w:sz w:val="32"/>
-          <w:szCs w:val="29"/>
-        </w:rPr>
-        <w:t>Zilic</w:t>
-      </w:r>
-      <w:proofErr w:type="spellEnd"/>
-    </w:p>
-    <w:p>
-      <w:pPr>
-        <w:jc w:val="center"/>
-        <w:rPr>
-          <w:rFonts w:ascii="Times New Roman" w:eastAsia="Times New Roman" w:hAnsi="Times New Roman" w:cs="Times New Roman"/>
-          <w:sz w:val="28"/>
-        </w:rPr>
-      </w:pPr>
-      <w:r>
-        <w:rPr>
-          <w:rFonts w:ascii="Times New Roman" w:eastAsia="Times New Roman" w:hAnsi="Times New Roman" w:cs="Times New Roman"/>
-          <w:color w:val="000000"/>
-          <w:sz w:val="32"/>
-          <w:szCs w:val="29"/>
-        </w:rPr>
         <w:t>McGill Faculty of Engineering</w:t>
       </w:r>
     </w:p>
@@ -566,21 +499,7 @@
         <w:rPr>
           <w:rFonts w:ascii="Times New Roman" w:hAnsi="Times New Roman" w:cs="Times New Roman"/>
         </w:rPr>
-        <w:t xml:space="preserve">to implement the algorithms from the first lab and the second lab using CUDA. Specifically, it was required to write the rectification, pool, convolution and the 4x4, 512x512 drum simulation algorithms using parallelization on GPUs. CUDA is another shared-memory programming model designed by </w:t>
-      </w:r>
-      <w:proofErr w:type="spellStart"/>
-      <w:r>
-        <w:rPr>
-          <w:rFonts w:ascii="Times New Roman" w:hAnsi="Times New Roman" w:cs="Times New Roman"/>
-        </w:rPr>
-        <w:t>Nvidia</w:t>
-      </w:r>
-      <w:proofErr w:type="spellEnd"/>
-      <w:r>
-        <w:rPr>
-          <w:rFonts w:ascii="Times New Roman" w:hAnsi="Times New Roman" w:cs="Times New Roman"/>
-        </w:rPr>
-        <w:t xml:space="preserve"> for machines using standalone GPUs, although there exist several emulators already that also allow for CUDA execution. This alternative approach allows taking advantage of parallelization on GPU processors rather than the CPU.</w:t>
+        <w:t>to implement the algorithms from the first lab and the second lab using CUDA. Specifically, it was required to write the rectification, pool, convolution and the 4x4, 512x512 drum simulation algorithms using parallelization on GPUs. CUDA is another shared-memory programming model designed by Nvidia for machines using standalone GPUs, although there exist several emulators already that also allow for CUDA execution. This alternative approach allows taking advantage of parallelization on GPU processors rather than the CPU.</w:t>
       </w:r>
       <w:r>
         <w:rPr>
@@ -635,21 +554,7 @@
         <w:rPr>
           <w:rFonts w:ascii="Times New Roman" w:hAnsi="Times New Roman" w:cs="Times New Roman"/>
         </w:rPr>
-        <w:t xml:space="preserve">. By harnessing the power of GPU processors, it is possible to dramatically increase the performance of parallelizable algorithms and greatly reduce the execution times. In this experiment, the algorithms will be calling the CUDA specific functions to allocate the necessary memory and pass the necessary data for filtering and simulating the drum surface to the GPU. We expect to see a meaningful decrease in run </w:t>
-      </w:r>
-      <w:proofErr w:type="gramStart"/>
-      <w:r>
-        <w:rPr>
-          <w:rFonts w:ascii="Times New Roman" w:hAnsi="Times New Roman" w:cs="Times New Roman"/>
-        </w:rPr>
-        <w:t>times</w:t>
-      </w:r>
-      <w:proofErr w:type="gramEnd"/>
-      <w:r>
-        <w:rPr>
-          <w:rFonts w:ascii="Times New Roman" w:hAnsi="Times New Roman" w:cs="Times New Roman"/>
-        </w:rPr>
-        <w:t xml:space="preserve"> as the GPU processors are significantly faster than the CPU itself. </w:t>
+        <w:t xml:space="preserve">. By harnessing the power of GPU processors, it is possible to dramatically increase the performance of parallelizable algorithms and greatly reduce the execution times. In this experiment, the algorithms will be calling the CUDA specific functions to allocate the necessary memory and pass the necessary data for filtering and simulating the drum surface to the GPU. We expect to see a meaningful decrease in run times as the GPU processors are significantly faster than the CPU itself. </w:t>
       </w:r>
     </w:p>
     <w:p>
@@ -719,21 +624,7 @@
         <w:rPr>
           <w:rFonts w:ascii="Times New Roman" w:hAnsi="Times New Roman" w:cs="Times New Roman"/>
         </w:rPr>
-        <w:t xml:space="preserve"> residing on a virtual machine provided by Prof. </w:t>
-      </w:r>
-      <w:proofErr w:type="spellStart"/>
-      <w:r>
-        <w:rPr>
-          <w:rFonts w:ascii="Times New Roman" w:hAnsi="Times New Roman" w:cs="Times New Roman"/>
-        </w:rPr>
-        <w:t>Zilic</w:t>
-      </w:r>
-      <w:proofErr w:type="spellEnd"/>
-      <w:r>
-        <w:rPr>
-          <w:rFonts w:ascii="Times New Roman" w:hAnsi="Times New Roman" w:cs="Times New Roman"/>
-        </w:rPr>
-        <w:t>. The overall structure of an application that is able to run on a GPU is shown in the figure below:</w:t>
+        <w:t xml:space="preserve"> residing on a virtual machine provided by Prof. Zilic. The overall structure of an application that is able to run on a GPU is shown in the figure below:</w:t>
       </w:r>
     </w:p>
     <w:p>
@@ -947,18 +838,7 @@
           <w:sz w:val="22"/>
           <w:szCs w:val="22"/>
         </w:rPr>
-        <w:t xml:space="preserve">Typical structure of a GPU </w:t>
-      </w:r>
-      <w:proofErr w:type="gramStart"/>
-      <w:r>
-        <w:rPr>
-          <w:rFonts w:ascii="Times New Roman" w:hAnsi="Times New Roman" w:cs="Times New Roman"/>
-          <w:b/>
-          <w:i/>
-          <w:sz w:val="22"/>
-          <w:szCs w:val="22"/>
-        </w:rPr>
-        <w:t>app</w:t>
+        <w:t>Typical structure of a GPU app</w:t>
       </w:r>
       <w:r>
         <w:rPr>
@@ -981,7 +861,6 @@
         </w:rPr>
         <w:t>1</w:t>
       </w:r>
-      <w:proofErr w:type="gramEnd"/>
     </w:p>
     <w:p>
       <w:pPr>
@@ -1004,21 +883,7 @@
         <w:rPr>
           <w:rFonts w:ascii="Times New Roman" w:hAnsi="Times New Roman" w:cs="Times New Roman"/>
         </w:rPr>
-        <w:t xml:space="preserve">the application begins its execution on the CPU host. Once the GPU is needed for parallel execution of the parallelizable part of the application, the host calls a GPU kernel on an available GPU connected to the same machine. The GPU kernel is executed on a grid, called the GPU grid. This grid is composed of several independent </w:t>
-      </w:r>
-      <w:proofErr w:type="gramStart"/>
-      <w:r>
-        <w:rPr>
-          <w:rFonts w:ascii="Times New Roman" w:hAnsi="Times New Roman" w:cs="Times New Roman"/>
-        </w:rPr>
-        <w:t>group</w:t>
-      </w:r>
-      <w:proofErr w:type="gramEnd"/>
-      <w:r>
-        <w:rPr>
-          <w:rFonts w:ascii="Times New Roman" w:hAnsi="Times New Roman" w:cs="Times New Roman"/>
-        </w:rPr>
-        <w:t xml:space="preserve"> of threads called thread blocks.</w:t>
+        <w:t>the application begins its execution on the CPU host. Once the GPU is needed for parallel execution of the parallelizable part of the application, the host calls a GPU kernel on an available GPU connected to the same machine. The GPU kernel is executed on a grid, called the GPU grid. This grid is composed of several independent group of threads called thread blocks.</w:t>
       </w:r>
       <w:r>
         <w:rPr>
@@ -1104,21 +969,7 @@
         <w:rPr>
           <w:rFonts w:ascii="Times New Roman" w:hAnsi="Times New Roman" w:cs="Times New Roman"/>
         </w:rPr>
-        <w:t xml:space="preserve"> </w:t>
-      </w:r>
-      <w:proofErr w:type="spellStart"/>
-      <w:r>
-        <w:rPr>
-          <w:rFonts w:ascii="Times New Roman" w:hAnsi="Times New Roman" w:cs="Times New Roman"/>
-        </w:rPr>
-        <w:t>lodepng</w:t>
-      </w:r>
-      <w:proofErr w:type="spellEnd"/>
-      <w:r>
-        <w:rPr>
-          <w:rFonts w:ascii="Times New Roman" w:hAnsi="Times New Roman" w:cs="Times New Roman"/>
-        </w:rPr>
-        <w:t xml:space="preserve"> image data)</w:t>
+        <w:t xml:space="preserve"> lodepng image data)</w:t>
       </w:r>
     </w:p>
     <w:p>
@@ -1172,30 +1023,12 @@
         </w:rPr>
         <w:t xml:space="preserve">Using </w:t>
       </w:r>
-      <w:proofErr w:type="spellStart"/>
-      <w:proofErr w:type="gramStart"/>
-      <w:r>
-        <w:rPr>
-          <w:rFonts w:ascii="Times New Roman" w:hAnsi="Times New Roman" w:cs="Times New Roman"/>
-          <w:i/>
-        </w:rPr>
-        <w:t>cudaMalloc</w:t>
-      </w:r>
-      <w:proofErr w:type="spellEnd"/>
-      <w:r>
-        <w:rPr>
-          <w:rFonts w:ascii="Times New Roman" w:hAnsi="Times New Roman" w:cs="Times New Roman"/>
-          <w:i/>
-        </w:rPr>
-        <w:t>(</w:t>
-      </w:r>
-      <w:proofErr w:type="gramEnd"/>
-      <w:r>
-        <w:rPr>
-          <w:rFonts w:ascii="Times New Roman" w:hAnsi="Times New Roman" w:cs="Times New Roman"/>
-          <w:i/>
-        </w:rPr>
-        <w:t>)</w:t>
+      <w:r>
+        <w:rPr>
+          <w:rFonts w:ascii="Times New Roman" w:hAnsi="Times New Roman" w:cs="Times New Roman"/>
+          <w:i/>
+        </w:rPr>
+        <w:t>cudaMalloc()</w:t>
       </w:r>
     </w:p>
     <w:p>
@@ -1227,21 +1060,7 @@
         <w:rPr>
           <w:rFonts w:ascii="Times New Roman" w:hAnsi="Times New Roman" w:cs="Times New Roman"/>
         </w:rPr>
-        <w:t xml:space="preserve"> Copy the necessary data (image array or array of surface dots) from the </w:t>
-      </w:r>
-      <w:proofErr w:type="spellStart"/>
-      <w:r>
-        <w:rPr>
-          <w:rFonts w:ascii="Times New Roman" w:hAnsi="Times New Roman" w:cs="Times New Roman"/>
-        </w:rPr>
-        <w:t>the</w:t>
-      </w:r>
-      <w:proofErr w:type="spellEnd"/>
-      <w:r>
-        <w:rPr>
-          <w:rFonts w:ascii="Times New Roman" w:hAnsi="Times New Roman" w:cs="Times New Roman"/>
-        </w:rPr>
-        <w:t xml:space="preserve"> host CPU to the GPU</w:t>
+        <w:t xml:space="preserve"> Copy the necessary data (image array or array of surface dots) from the the host CPU to the GPU</w:t>
       </w:r>
     </w:p>
     <w:p>
@@ -1263,32 +1082,7 @@
           <w:rFonts w:ascii="Times New Roman" w:hAnsi="Times New Roman" w:cs="Times New Roman"/>
           <w:i/>
         </w:rPr>
-        <w:t xml:space="preserve">Using </w:t>
-      </w:r>
-      <w:proofErr w:type="spellStart"/>
-      <w:proofErr w:type="gramStart"/>
-      <w:r>
-        <w:rPr>
-          <w:rFonts w:ascii="Times New Roman" w:hAnsi="Times New Roman" w:cs="Times New Roman"/>
-          <w:i/>
-        </w:rPr>
-        <w:t>cudaMemcpy</w:t>
-      </w:r>
-      <w:proofErr w:type="spellEnd"/>
-      <w:r>
-        <w:rPr>
-          <w:rFonts w:ascii="Times New Roman" w:hAnsi="Times New Roman" w:cs="Times New Roman"/>
-          <w:i/>
-        </w:rPr>
-        <w:t>(</w:t>
-      </w:r>
-      <w:proofErr w:type="gramEnd"/>
-      <w:r>
-        <w:rPr>
-          <w:rFonts w:ascii="Times New Roman" w:hAnsi="Times New Roman" w:cs="Times New Roman"/>
-          <w:i/>
-        </w:rPr>
-        <w:t>)</w:t>
+        <w:t>Using cudaMemcpy()</w:t>
       </w:r>
     </w:p>
     <w:p>
@@ -1406,32 +1200,7 @@
           <w:rFonts w:ascii="Times New Roman" w:hAnsi="Times New Roman" w:cs="Times New Roman"/>
           <w:i/>
         </w:rPr>
-        <w:t xml:space="preserve">Using </w:t>
-      </w:r>
-      <w:proofErr w:type="spellStart"/>
-      <w:proofErr w:type="gramStart"/>
-      <w:r>
-        <w:rPr>
-          <w:rFonts w:ascii="Times New Roman" w:hAnsi="Times New Roman" w:cs="Times New Roman"/>
-          <w:i/>
-        </w:rPr>
-        <w:t>cudaMemcpy</w:t>
-      </w:r>
-      <w:proofErr w:type="spellEnd"/>
-      <w:r>
-        <w:rPr>
-          <w:rFonts w:ascii="Times New Roman" w:hAnsi="Times New Roman" w:cs="Times New Roman"/>
-          <w:i/>
-        </w:rPr>
-        <w:t>(</w:t>
-      </w:r>
-      <w:proofErr w:type="gramEnd"/>
-      <w:r>
-        <w:rPr>
-          <w:rFonts w:ascii="Times New Roman" w:hAnsi="Times New Roman" w:cs="Times New Roman"/>
-          <w:i/>
-        </w:rPr>
-        <w:t>)</w:t>
+        <w:t>Using cudaMemcpy()</w:t>
       </w:r>
     </w:p>
     <w:p>
@@ -1506,28 +1275,13 @@
           <w:rFonts w:ascii="Times New Roman" w:hAnsi="Times New Roman" w:cs="Times New Roman"/>
           <w:i/>
         </w:rPr>
-        <w:t>__global_</w:t>
-      </w:r>
-      <w:proofErr w:type="gramStart"/>
-      <w:r>
-        <w:rPr>
-          <w:rFonts w:ascii="Times New Roman" w:hAnsi="Times New Roman" w:cs="Times New Roman"/>
-          <w:i/>
-        </w:rPr>
-        <w:t>_</w:t>
-      </w:r>
-      <w:r>
-        <w:rPr>
-          <w:rFonts w:ascii="Times New Roman" w:hAnsi="Times New Roman" w:cs="Times New Roman"/>
-        </w:rPr>
-        <w:t xml:space="preserve">  qualifier</w:t>
-      </w:r>
-      <w:proofErr w:type="gramEnd"/>
-      <w:r>
-        <w:rPr>
-          <w:rFonts w:ascii="Times New Roman" w:hAnsi="Times New Roman" w:cs="Times New Roman"/>
-        </w:rPr>
-        <w:t xml:space="preserve"> with </w:t>
+        <w:t>__global__</w:t>
+      </w:r>
+      <w:r>
+        <w:rPr>
+          <w:rFonts w:ascii="Times New Roman" w:hAnsi="Times New Roman" w:cs="Times New Roman"/>
+        </w:rPr>
+        <w:t xml:space="preserve">  qualifier with </w:t>
       </w:r>
       <w:r>
         <w:rPr>
@@ -1576,55 +1330,7 @@
           <w:rFonts w:ascii="Times New Roman" w:hAnsi="Times New Roman" w:cs="Times New Roman"/>
           <w:i/>
         </w:rPr>
-        <w:t>__</w:t>
-      </w:r>
-      <w:proofErr w:type="gramStart"/>
-      <w:r>
-        <w:rPr>
-          <w:rFonts w:ascii="Times New Roman" w:hAnsi="Times New Roman" w:cs="Times New Roman"/>
-          <w:i/>
-        </w:rPr>
-        <w:t>global</w:t>
-      </w:r>
-      <w:proofErr w:type="gramEnd"/>
-      <w:r>
-        <w:rPr>
-          <w:rFonts w:ascii="Times New Roman" w:hAnsi="Times New Roman" w:cs="Times New Roman"/>
-          <w:i/>
-        </w:rPr>
-        <w:t xml:space="preserve">__ void rectify(unsigned char * </w:t>
-      </w:r>
-      <w:proofErr w:type="spellStart"/>
-      <w:r>
-        <w:rPr>
-          <w:rFonts w:ascii="Times New Roman" w:hAnsi="Times New Roman" w:cs="Times New Roman"/>
-          <w:i/>
-        </w:rPr>
-        <w:t>cud_input</w:t>
-      </w:r>
-      <w:proofErr w:type="spellEnd"/>
-      <w:r>
-        <w:rPr>
-          <w:rFonts w:ascii="Times New Roman" w:hAnsi="Times New Roman" w:cs="Times New Roman"/>
-          <w:i/>
-        </w:rPr>
-        <w:t xml:space="preserve">, unsigned char * </w:t>
-      </w:r>
-      <w:proofErr w:type="spellStart"/>
-      <w:r>
-        <w:rPr>
-          <w:rFonts w:ascii="Times New Roman" w:hAnsi="Times New Roman" w:cs="Times New Roman"/>
-          <w:i/>
-        </w:rPr>
-        <w:t>cud_output</w:t>
-      </w:r>
-      <w:proofErr w:type="spellEnd"/>
-      <w:r>
-        <w:rPr>
-          <w:rFonts w:ascii="Times New Roman" w:hAnsi="Times New Roman" w:cs="Times New Roman"/>
-          <w:i/>
-        </w:rPr>
-        <w:t>)</w:t>
+        <w:t>__global__ void rectify(unsigned char * cud_input, unsigned char * cud_output)</w:t>
       </w:r>
     </w:p>
     <w:p>
@@ -1668,9 +1374,8 @@
           <w:sz w:val="22"/>
           <w:szCs w:val="22"/>
         </w:rPr>
-        <w:t xml:space="preserve">Rectification kernel </w:t>
-      </w:r>
-      <w:proofErr w:type="spellStart"/>
+        <w:t>Rectification kernel fucntion</w:t>
+      </w:r>
       <w:r>
         <w:rPr>
           <w:rFonts w:ascii="Times New Roman" w:hAnsi="Times New Roman" w:cs="Times New Roman"/>
@@ -1679,17 +1384,6 @@
           <w:sz w:val="22"/>
           <w:szCs w:val="22"/>
         </w:rPr>
-        <w:t>fucntion</w:t>
-      </w:r>
-      <w:proofErr w:type="spellEnd"/>
-      <w:r>
-        <w:rPr>
-          <w:rFonts w:ascii="Times New Roman" w:hAnsi="Times New Roman" w:cs="Times New Roman"/>
-          <w:b/>
-          <w:i/>
-          <w:sz w:val="22"/>
-          <w:szCs w:val="22"/>
-        </w:rPr>
         <w:t>)</w:t>
       </w:r>
     </w:p>
@@ -1718,7 +1412,6 @@
         </w:rPr>
         <w:t xml:space="preserve">Where </w:t>
       </w:r>
-      <w:proofErr w:type="spellStart"/>
       <w:r>
         <w:rPr>
           <w:rFonts w:ascii="Times New Roman" w:hAnsi="Times New Roman" w:cs="Times New Roman"/>
@@ -1726,14 +1419,12 @@
         </w:rPr>
         <w:t>cud_input</w:t>
       </w:r>
-      <w:proofErr w:type="spellEnd"/>
       <w:r>
         <w:rPr>
           <w:rFonts w:ascii="Times New Roman" w:hAnsi="Times New Roman" w:cs="Times New Roman"/>
         </w:rPr>
         <w:t xml:space="preserve"> is the input array that the kernel will be receiving and </w:t>
       </w:r>
-      <w:proofErr w:type="spellStart"/>
       <w:r>
         <w:rPr>
           <w:rFonts w:ascii="Times New Roman" w:hAnsi="Times New Roman" w:cs="Times New Roman"/>
@@ -1741,7 +1432,6 @@
         </w:rPr>
         <w:t>cud_output</w:t>
       </w:r>
-      <w:proofErr w:type="spellEnd"/>
       <w:r>
         <w:rPr>
           <w:rFonts w:ascii="Times New Roman" w:hAnsi="Times New Roman" w:cs="Times New Roman"/>
@@ -1759,21 +1449,7 @@
           <w:rFonts w:ascii="Times New Roman" w:hAnsi="Times New Roman" w:cs="Times New Roman"/>
         </w:rPr>
         <w:lastRenderedPageBreak/>
-        <w:t xml:space="preserve">consider was the kernel invocation itself. For invocation, CUDA uses Chevron Syntax, allowing </w:t>
-      </w:r>
-      <w:proofErr w:type="gramStart"/>
-      <w:r>
-        <w:rPr>
-          <w:rFonts w:ascii="Times New Roman" w:hAnsi="Times New Roman" w:cs="Times New Roman"/>
-        </w:rPr>
-        <w:t>to invoke</w:t>
-      </w:r>
-      <w:proofErr w:type="gramEnd"/>
-      <w:r>
-        <w:rPr>
-          <w:rFonts w:ascii="Times New Roman" w:hAnsi="Times New Roman" w:cs="Times New Roman"/>
-        </w:rPr>
-        <w:t xml:space="preserve"> the kernel as a simple function call. Specifically, we used the “&lt;&lt;&lt; &gt;&gt;&gt;” brackets that contain the necessary parameters for degree of parallelism of our program. The parameters in the brackets indicated how many threads do we want to use per block, mentioned above, and how many blocks will be there in the grid. A kernel invocation in our pool algorithm can be observed as: </w:t>
+        <w:t xml:space="preserve">consider was the kernel invocation itself. For invocation, CUDA uses Chevron Syntax, allowing to invoke the kernel as a simple function call. Specifically, we used the “&lt;&lt;&lt; &gt;&gt;&gt;” brackets that contain the necessary parameters for degree of parallelism of our program. The parameters in the brackets indicated how many threads do we want to use per block, mentioned above, and how many blocks will be there in the grid. A kernel invocation in our pool algorithm can be observed as: </w:t>
       </w:r>
     </w:p>
     <w:p>
@@ -1787,85 +1463,12 @@
           <w:i/>
         </w:rPr>
       </w:pPr>
-      <w:proofErr w:type="gramStart"/>
-      <w:r>
-        <w:rPr>
-          <w:rFonts w:ascii="Times New Roman" w:hAnsi="Times New Roman" w:cs="Times New Roman"/>
-          <w:i/>
-        </w:rPr>
-        <w:t>rectify</w:t>
-      </w:r>
-      <w:proofErr w:type="gramEnd"/>
-      <w:r>
-        <w:rPr>
-          <w:rFonts w:ascii="Times New Roman" w:hAnsi="Times New Roman" w:cs="Times New Roman"/>
-          <w:i/>
-        </w:rPr>
-        <w:t>&lt;&lt;&lt;</w:t>
-      </w:r>
-      <w:proofErr w:type="spellStart"/>
-      <w:r>
-        <w:rPr>
-          <w:rFonts w:ascii="Times New Roman" w:hAnsi="Times New Roman" w:cs="Times New Roman"/>
-          <w:i/>
-        </w:rPr>
-        <w:t>dimGrid</w:t>
-      </w:r>
-      <w:proofErr w:type="spellEnd"/>
-      <w:r>
-        <w:rPr>
-          <w:rFonts w:ascii="Times New Roman" w:hAnsi="Times New Roman" w:cs="Times New Roman"/>
-          <w:i/>
-        </w:rPr>
-        <w:t xml:space="preserve">, </w:t>
-      </w:r>
-      <w:proofErr w:type="spellStart"/>
-      <w:r>
-        <w:rPr>
-          <w:rFonts w:ascii="Times New Roman" w:hAnsi="Times New Roman" w:cs="Times New Roman"/>
-          <w:i/>
-        </w:rPr>
-        <w:t>dimBlock</w:t>
-      </w:r>
-      <w:proofErr w:type="spellEnd"/>
-      <w:r>
-        <w:rPr>
-          <w:rFonts w:ascii="Times New Roman" w:hAnsi="Times New Roman" w:cs="Times New Roman"/>
-          <w:i/>
-        </w:rPr>
-        <w:t>&gt;&gt;&gt;(</w:t>
-      </w:r>
-      <w:proofErr w:type="spellStart"/>
-      <w:r>
-        <w:rPr>
-          <w:rFonts w:ascii="Times New Roman" w:hAnsi="Times New Roman" w:cs="Times New Roman"/>
-          <w:i/>
-        </w:rPr>
-        <w:t>cud_input</w:t>
-      </w:r>
-      <w:proofErr w:type="spellEnd"/>
-      <w:r>
-        <w:rPr>
-          <w:rFonts w:ascii="Times New Roman" w:hAnsi="Times New Roman" w:cs="Times New Roman"/>
-          <w:i/>
-        </w:rPr>
-        <w:t xml:space="preserve">, </w:t>
-      </w:r>
-      <w:proofErr w:type="spellStart"/>
-      <w:r>
-        <w:rPr>
-          <w:rFonts w:ascii="Times New Roman" w:hAnsi="Times New Roman" w:cs="Times New Roman"/>
-          <w:i/>
-        </w:rPr>
-        <w:t>cud_output</w:t>
-      </w:r>
-      <w:proofErr w:type="spellEnd"/>
-      <w:r>
-        <w:rPr>
-          <w:rFonts w:ascii="Times New Roman" w:hAnsi="Times New Roman" w:cs="Times New Roman"/>
-          <w:i/>
-        </w:rPr>
-        <w:t>)</w:t>
+      <w:r>
+        <w:rPr>
+          <w:rFonts w:ascii="Times New Roman" w:hAnsi="Times New Roman" w:cs="Times New Roman"/>
+          <w:i/>
+        </w:rPr>
+        <w:t>rectify&lt;&lt;&lt;dimGrid, dimBlock&gt;&gt;&gt;(cud_input, cud_output)</w:t>
       </w:r>
     </w:p>
     <w:p>
@@ -1948,7 +1551,6 @@
         </w:rPr>
         <w:t xml:space="preserve">It is important to note that the </w:t>
       </w:r>
-      <w:proofErr w:type="spellStart"/>
       <w:r>
         <w:rPr>
           <w:rFonts w:ascii="Times New Roman" w:hAnsi="Times New Roman" w:cs="Times New Roman"/>
@@ -1956,14 +1558,12 @@
         </w:rPr>
         <w:t>dimGrid</w:t>
       </w:r>
-      <w:proofErr w:type="spellEnd"/>
       <w:r>
         <w:rPr>
           <w:rFonts w:ascii="Times New Roman" w:hAnsi="Times New Roman" w:cs="Times New Roman"/>
         </w:rPr>
         <w:t xml:space="preserve"> and </w:t>
       </w:r>
-      <w:proofErr w:type="spellStart"/>
       <w:r>
         <w:rPr>
           <w:rFonts w:ascii="Times New Roman" w:hAnsi="Times New Roman" w:cs="Times New Roman"/>
@@ -1971,26 +1571,11 @@
         </w:rPr>
         <w:t>dimBlock</w:t>
       </w:r>
-      <w:proofErr w:type="spellEnd"/>
-      <w:r>
-        <w:rPr>
-          <w:rFonts w:ascii="Times New Roman" w:hAnsi="Times New Roman" w:cs="Times New Roman"/>
-        </w:rPr>
-        <w:t xml:space="preserve"> parameters are three </w:t>
-      </w:r>
-      <w:proofErr w:type="spellStart"/>
-      <w:r>
-        <w:rPr>
-          <w:rFonts w:ascii="Times New Roman" w:hAnsi="Times New Roman" w:cs="Times New Roman"/>
-        </w:rPr>
-        <w:t>dimentional</w:t>
-      </w:r>
-      <w:proofErr w:type="spellEnd"/>
-      <w:r>
-        <w:rPr>
-          <w:rFonts w:ascii="Times New Roman" w:hAnsi="Times New Roman" w:cs="Times New Roman"/>
-        </w:rPr>
-        <w:t xml:space="preserve"> vector types (</w:t>
+      <w:r>
+        <w:rPr>
+          <w:rFonts w:ascii="Times New Roman" w:hAnsi="Times New Roman" w:cs="Times New Roman"/>
+        </w:rPr>
+        <w:t xml:space="preserve"> parameters are three dimentional vector types (</w:t>
       </w:r>
       <w:r>
         <w:rPr>
@@ -2005,7 +1590,6 @@
         </w:rPr>
         <w:t xml:space="preserve">) that represent the grid and the block dimensions. For instance, </w:t>
       </w:r>
-      <w:proofErr w:type="spellStart"/>
       <w:r>
         <w:rPr>
           <w:rFonts w:ascii="Times New Roman" w:hAnsi="Times New Roman" w:cs="Times New Roman"/>
@@ -2013,14 +1597,12 @@
         </w:rPr>
         <w:t>dimBlock</w:t>
       </w:r>
-      <w:proofErr w:type="spellEnd"/>
       <w:r>
         <w:rPr>
           <w:rFonts w:ascii="Times New Roman" w:hAnsi="Times New Roman" w:cs="Times New Roman"/>
         </w:rPr>
         <w:t xml:space="preserve"> in our case is equal to the input image width multiplied by the size of char. In other words, it is a vector of form </w:t>
       </w:r>
-      <w:proofErr w:type="gramStart"/>
       <w:r>
         <w:rPr>
           <w:rFonts w:ascii="Times New Roman" w:hAnsi="Times New Roman" w:cs="Times New Roman"/>
@@ -2034,45 +1616,12 @@
         </w:rPr>
         <w:t xml:space="preserve"> </w:t>
       </w:r>
-      <w:proofErr w:type="spellStart"/>
-      <w:r>
-        <w:rPr>
-          <w:rFonts w:ascii="Times New Roman" w:hAnsi="Times New Roman" w:cs="Times New Roman"/>
-          <w:i/>
-        </w:rPr>
-        <w:t>input</w:t>
-      </w:r>
-      <w:proofErr w:type="gramEnd"/>
-      <w:r>
-        <w:rPr>
-          <w:rFonts w:ascii="Times New Roman" w:hAnsi="Times New Roman" w:cs="Times New Roman"/>
-          <w:i/>
-        </w:rPr>
-        <w:t>_image_width</w:t>
-      </w:r>
-      <w:proofErr w:type="spellEnd"/>
-      <w:r>
-        <w:rPr>
-          <w:rFonts w:ascii="Times New Roman" w:hAnsi="Times New Roman" w:cs="Times New Roman"/>
-          <w:i/>
-        </w:rPr>
-        <w:t xml:space="preserve">  * </w:t>
-      </w:r>
-      <w:proofErr w:type="spellStart"/>
-      <w:r>
-        <w:rPr>
-          <w:rFonts w:ascii="Times New Roman" w:hAnsi="Times New Roman" w:cs="Times New Roman"/>
-          <w:i/>
-        </w:rPr>
-        <w:t>sizeof</w:t>
-      </w:r>
-      <w:proofErr w:type="spellEnd"/>
-      <w:r>
-        <w:rPr>
-          <w:rFonts w:ascii="Times New Roman" w:hAnsi="Times New Roman" w:cs="Times New Roman"/>
-          <w:i/>
-        </w:rPr>
-        <w:t>(unsigned char), 1, 1}</w:t>
+      <w:r>
+        <w:rPr>
+          <w:rFonts w:ascii="Times New Roman" w:hAnsi="Times New Roman" w:cs="Times New Roman"/>
+          <w:i/>
+        </w:rPr>
+        <w:t>input_image_width  * sizeof(unsigned char), 1, 1}</w:t>
       </w:r>
       <w:r>
         <w:rPr>
@@ -2084,29 +1633,7 @@
         <w:rPr>
           <w:rFonts w:ascii="Times New Roman" w:hAnsi="Times New Roman" w:cs="Times New Roman"/>
         </w:rPr>
-        <w:t>With those dimensions, each thread will know its position in the grid and the block, which will allow to access the necessary (</w:t>
-      </w:r>
-      <w:proofErr w:type="spellStart"/>
-      <w:r>
-        <w:rPr>
-          <w:rFonts w:ascii="Times New Roman" w:hAnsi="Times New Roman" w:cs="Times New Roman"/>
-        </w:rPr>
-        <w:t>x</w:t>
-      </w:r>
-      <w:proofErr w:type="gramStart"/>
-      <w:r>
-        <w:rPr>
-          <w:rFonts w:ascii="Times New Roman" w:hAnsi="Times New Roman" w:cs="Times New Roman"/>
-        </w:rPr>
-        <w:t>,y</w:t>
-      </w:r>
-      <w:proofErr w:type="spellEnd"/>
-      <w:proofErr w:type="gramEnd"/>
-      <w:r>
-        <w:rPr>
-          <w:rFonts w:ascii="Times New Roman" w:hAnsi="Times New Roman" w:cs="Times New Roman"/>
-        </w:rPr>
-        <w:t>) val</w:t>
+        <w:t>With those dimensions, each thread will know its position in the grid and the block, which will allow to access the necessary (x,y) val</w:t>
       </w:r>
       <w:r>
         <w:rPr>
@@ -2149,7 +1676,6 @@
         </w:rPr>
         <w:t xml:space="preserve">image data into the allocated array and getting the input image dimensions. Then, the host allocated the necessary GPU memory for input and output arrays by calling the </w:t>
       </w:r>
-      <w:proofErr w:type="spellStart"/>
       <w:r>
         <w:rPr>
           <w:rFonts w:ascii="Times New Roman" w:hAnsi="Times New Roman" w:cs="Times New Roman"/>
@@ -2157,7 +1683,6 @@
         </w:rPr>
         <w:t>cudaMalloc</w:t>
       </w:r>
-      <w:proofErr w:type="spellEnd"/>
       <w:r>
         <w:rPr>
           <w:rFonts w:ascii="Times New Roman" w:hAnsi="Times New Roman" w:cs="Times New Roman"/>
@@ -2177,7 +1702,6 @@
         </w:rPr>
         <w:t xml:space="preserve">n with the respected array size and the </w:t>
       </w:r>
-      <w:proofErr w:type="spellStart"/>
       <w:r>
         <w:rPr>
           <w:rFonts w:ascii="Times New Roman" w:hAnsi="Times New Roman" w:cs="Times New Roman"/>
@@ -2185,7 +1709,6 @@
         </w:rPr>
         <w:t>cudaMemcpyHostToDevice</w:t>
       </w:r>
-      <w:proofErr w:type="spellEnd"/>
       <w:r>
         <w:rPr>
           <w:rFonts w:ascii="Times New Roman" w:hAnsi="Times New Roman" w:cs="Times New Roman"/>
@@ -2210,7 +1733,6 @@
         </w:rPr>
         <w:t xml:space="preserve">Given that we can issue a large amount of threads, in case of rectification, for example, we used </w:t>
       </w:r>
-      <w:proofErr w:type="spellStart"/>
       <w:r>
         <w:rPr>
           <w:rFonts w:ascii="Times New Roman" w:hAnsi="Times New Roman" w:cs="Times New Roman"/>
@@ -2223,40 +1745,7 @@
           <w:rFonts w:ascii="Times New Roman" w:hAnsi="Times New Roman" w:cs="Times New Roman"/>
           <w:i/>
         </w:rPr>
-        <w:t>width</w:t>
-      </w:r>
-      <w:proofErr w:type="spellEnd"/>
-      <w:r>
-        <w:rPr>
-          <w:rFonts w:ascii="Times New Roman" w:hAnsi="Times New Roman" w:cs="Times New Roman"/>
-          <w:i/>
-        </w:rPr>
-        <w:t xml:space="preserve">  * </w:t>
-      </w:r>
-      <w:proofErr w:type="spellStart"/>
-      <w:proofErr w:type="gramStart"/>
-      <w:r>
-        <w:rPr>
-          <w:rFonts w:ascii="Times New Roman" w:hAnsi="Times New Roman" w:cs="Times New Roman"/>
-          <w:i/>
-        </w:rPr>
-        <w:t>sizeof</w:t>
-      </w:r>
-      <w:proofErr w:type="spellEnd"/>
-      <w:r>
-        <w:rPr>
-          <w:rFonts w:ascii="Times New Roman" w:hAnsi="Times New Roman" w:cs="Times New Roman"/>
-          <w:i/>
-        </w:rPr>
-        <w:t>(</w:t>
-      </w:r>
-      <w:proofErr w:type="gramEnd"/>
-      <w:r>
-        <w:rPr>
-          <w:rFonts w:ascii="Times New Roman" w:hAnsi="Times New Roman" w:cs="Times New Roman"/>
-          <w:i/>
-        </w:rPr>
-        <w:t>unsigned char) * 1 *</w:t>
+        <w:t>width  * sizeof(unsigned char) * 1 *</w:t>
       </w:r>
       <w:r>
         <w:rPr>
@@ -2278,7 +1767,6 @@
         </w:rPr>
         <w:t xml:space="preserve">threads per block and </w:t>
       </w:r>
-      <w:proofErr w:type="spellStart"/>
       <w:r>
         <w:rPr>
           <w:rFonts w:ascii="Times New Roman" w:hAnsi="Times New Roman" w:cs="Times New Roman"/>
@@ -2286,7 +1774,6 @@
         </w:rPr>
         <w:t>input_image_height</w:t>
       </w:r>
-      <w:proofErr w:type="spellEnd"/>
       <w:r>
         <w:rPr>
           <w:rFonts w:ascii="Times New Roman" w:hAnsi="Times New Roman" w:cs="Times New Roman"/>
@@ -2330,7 +1817,6 @@
         </w:rPr>
         <w:t xml:space="preserve">Once the kernel finalizes its execution, the host CPU continues the main program execution by copying back the results into the output allocated memory by calling the </w:t>
       </w:r>
-      <w:proofErr w:type="spellStart"/>
       <w:r>
         <w:rPr>
           <w:rFonts w:ascii="Times New Roman" w:hAnsi="Times New Roman" w:cs="Times New Roman"/>
@@ -2338,7 +1824,6 @@
         </w:rPr>
         <w:t>cudaMemcpy</w:t>
       </w:r>
-      <w:proofErr w:type="spellEnd"/>
       <w:r>
         <w:rPr>
           <w:rFonts w:ascii="Times New Roman" w:hAnsi="Times New Roman" w:cs="Times New Roman"/>
@@ -2352,7 +1837,6 @@
         </w:rPr>
         <w:t xml:space="preserve">CUDA function, but now with the </w:t>
       </w:r>
-      <w:proofErr w:type="spellStart"/>
       <w:r>
         <w:rPr>
           <w:rFonts w:ascii="Times New Roman" w:hAnsi="Times New Roman" w:cs="Times New Roman"/>
@@ -2360,7 +1844,6 @@
         </w:rPr>
         <w:t>cudaMemcpyDeviceToHost</w:t>
       </w:r>
-      <w:proofErr w:type="spellEnd"/>
       <w:r>
         <w:rPr>
           <w:rFonts w:ascii="Times New Roman" w:hAnsi="Times New Roman" w:cs="Times New Roman"/>
@@ -2407,44 +1890,8 @@
           <w:rFonts w:ascii="Times New Roman" w:hAnsi="Times New Roman" w:cs="Times New Roman"/>
         </w:rPr>
         <w:lastRenderedPageBreak/>
-        <w:t xml:space="preserve">specific identifiers, such as, </w:t>
-      </w:r>
-      <w:proofErr w:type="spellStart"/>
-      <w:r>
-        <w:rPr>
-          <w:rFonts w:ascii="Times New Roman" w:hAnsi="Times New Roman" w:cs="Times New Roman"/>
-        </w:rPr>
-        <w:t>blockIdx.x</w:t>
-      </w:r>
-      <w:proofErr w:type="spellEnd"/>
-      <w:r>
-        <w:rPr>
-          <w:rFonts w:ascii="Times New Roman" w:hAnsi="Times New Roman" w:cs="Times New Roman"/>
-        </w:rPr>
-        <w:t xml:space="preserve">, </w:t>
-      </w:r>
-      <w:proofErr w:type="spellStart"/>
-      <w:r>
-        <w:rPr>
-          <w:rFonts w:ascii="Times New Roman" w:hAnsi="Times New Roman" w:cs="Times New Roman"/>
-        </w:rPr>
-        <w:t>threadIdx.x</w:t>
-      </w:r>
-      <w:proofErr w:type="spellEnd"/>
-      <w:r>
-        <w:rPr>
-          <w:rFonts w:ascii="Times New Roman" w:hAnsi="Times New Roman" w:cs="Times New Roman"/>
-        </w:rPr>
-        <w:t xml:space="preserve"> and </w:t>
-      </w:r>
-      <w:proofErr w:type="spellStart"/>
-      <w:r>
-        <w:rPr>
-          <w:rFonts w:ascii="Times New Roman" w:hAnsi="Times New Roman" w:cs="Times New Roman"/>
-        </w:rPr>
-        <w:t>blockDim</w:t>
-      </w:r>
-      <w:proofErr w:type="spellEnd"/>
+        <w:t>specific identifiers, such as, blockIdx.x, threadIdx.x and blockDim</w:t>
+      </w:r>
       <w:r>
         <w:rPr>
           <w:rFonts w:ascii="Times New Roman" w:hAnsi="Times New Roman" w:cs="Times New Roman"/>
@@ -2455,35 +1902,7 @@
         <w:rPr>
           <w:rFonts w:ascii="Times New Roman" w:hAnsi="Times New Roman" w:cs="Times New Roman"/>
         </w:rPr>
-        <w:t xml:space="preserve">In a nutshell, we break down the input image array in such way so that we have the number of threads in a block equal to the number of pixels in the image, which </w:t>
-      </w:r>
-      <w:proofErr w:type="gramStart"/>
-      <w:r>
-        <w:rPr>
-          <w:rFonts w:ascii="Times New Roman" w:hAnsi="Times New Roman" w:cs="Times New Roman"/>
-        </w:rPr>
-        <w:t>is</w:t>
-      </w:r>
-      <w:proofErr w:type="gramEnd"/>
-      <w:r>
-        <w:rPr>
-          <w:rFonts w:ascii="Times New Roman" w:hAnsi="Times New Roman" w:cs="Times New Roman"/>
-        </w:rPr>
-        <w:t xml:space="preserve"> 994. This number MUST NOT </w:t>
-      </w:r>
-      <w:proofErr w:type="gramStart"/>
-      <w:r>
-        <w:rPr>
-          <w:rFonts w:ascii="Times New Roman" w:hAnsi="Times New Roman" w:cs="Times New Roman"/>
-        </w:rPr>
-        <w:t>surpass</w:t>
-      </w:r>
-      <w:proofErr w:type="gramEnd"/>
-      <w:r>
-        <w:rPr>
-          <w:rFonts w:ascii="Times New Roman" w:hAnsi="Times New Roman" w:cs="Times New Roman"/>
-        </w:rPr>
-        <w:t xml:space="preserve"> 1024 as no current GPU supports more than 1024 threads per block. Furthermore, we set up the number of blocks per grid equal to the height of the image, which is equal to </w:t>
+        <w:t xml:space="preserve">In a nutshell, we break down the input image array in such way so that we have the number of threads in a block equal to the number of pixels in the image, which is 994. This number MUST NOT surpass 1024 as no current GPU supports more than 1024 threads per block. Furthermore, we set up the number of blocks per grid equal to the height of the image, which is equal to </w:t>
       </w:r>
       <w:r>
         <w:rPr>
@@ -2915,7 +2334,6 @@
           <w:i/>
         </w:rPr>
       </w:pPr>
-      <w:proofErr w:type="gramStart"/>
       <w:r>
         <w:rPr>
           <w:rFonts w:ascii="Times New Roman" w:hAnsi="Times New Roman" w:cs="Times New Roman"/>
@@ -2932,28 +2350,7 @@
         <w:rPr>
           <w:rFonts w:ascii="Times New Roman" w:hAnsi="Times New Roman" w:cs="Times New Roman"/>
         </w:rPr>
-        <w:t xml:space="preserve"> the similar structure as those in the first lab, however</w:t>
-      </w:r>
-      <w:proofErr w:type="gramEnd"/>
-      <w:r>
-        <w:rPr>
-          <w:rFonts w:ascii="Times New Roman" w:hAnsi="Times New Roman" w:cs="Times New Roman"/>
-        </w:rPr>
-        <w:t xml:space="preserve">, </w:t>
-      </w:r>
-      <w:proofErr w:type="gramStart"/>
-      <w:r>
-        <w:rPr>
-          <w:rFonts w:ascii="Times New Roman" w:hAnsi="Times New Roman" w:cs="Times New Roman"/>
-        </w:rPr>
-        <w:t>slight differences were introduced</w:t>
-      </w:r>
-      <w:proofErr w:type="gramEnd"/>
-      <w:r>
-        <w:rPr>
-          <w:rFonts w:ascii="Times New Roman" w:hAnsi="Times New Roman" w:cs="Times New Roman"/>
-        </w:rPr>
-        <w:t xml:space="preserve">. For instance, it was required to allocate several arrays for the </w:t>
+        <w:t xml:space="preserve"> the similar structure as those in the first lab, however, slight differences were introduced. For instance, it was required to allocate several arrays for the </w:t>
       </w:r>
       <w:r>
         <w:rPr>
@@ -2998,49 +2395,11 @@
           <w:rFonts w:ascii="Times New Roman" w:hAnsi="Times New Roman" w:cs="Times New Roman"/>
         </w:rPr>
       </w:pPr>
-      <w:proofErr w:type="gramStart"/>
-      <w:r>
-        <w:rPr>
-          <w:rFonts w:ascii="Times New Roman" w:hAnsi="Times New Roman" w:cs="Times New Roman"/>
-        </w:rPr>
-        <w:t>qualifier</w:t>
-      </w:r>
-      <w:proofErr w:type="gramEnd"/>
-      <w:r>
-        <w:rPr>
-          <w:rFonts w:ascii="Times New Roman" w:hAnsi="Times New Roman" w:cs="Times New Roman"/>
-        </w:rPr>
-        <w:t xml:space="preserve">. This qualifier allows the update functions to be called only and only from the device (GPU) and not from the </w:t>
-      </w:r>
-      <w:proofErr w:type="spellStart"/>
-      <w:proofErr w:type="gramStart"/>
-      <w:r>
-        <w:rPr>
-          <w:rFonts w:ascii="Times New Roman" w:hAnsi="Times New Roman" w:cs="Times New Roman"/>
-        </w:rPr>
-        <w:t>cpu</w:t>
-      </w:r>
-      <w:proofErr w:type="spellEnd"/>
-      <w:proofErr w:type="gramEnd"/>
-      <w:r>
-        <w:rPr>
-          <w:rFonts w:ascii="Times New Roman" w:hAnsi="Times New Roman" w:cs="Times New Roman"/>
-        </w:rPr>
-        <w:t xml:space="preserve">. Thus, the update functions are </w:t>
-      </w:r>
-      <w:proofErr w:type="gramStart"/>
-      <w:r>
-        <w:rPr>
-          <w:rFonts w:ascii="Times New Roman" w:hAnsi="Times New Roman" w:cs="Times New Roman"/>
-        </w:rPr>
-        <w:t>be</w:t>
-      </w:r>
-      <w:proofErr w:type="gramEnd"/>
-      <w:r>
-        <w:rPr>
-          <w:rFonts w:ascii="Times New Roman" w:hAnsi="Times New Roman" w:cs="Times New Roman"/>
-        </w:rPr>
-        <w:t xml:space="preserve"> executed on the GPUs. Finally, the work division was done similarly to t</w:t>
+      <w:r>
+        <w:rPr>
+          <w:rFonts w:ascii="Times New Roman" w:hAnsi="Times New Roman" w:cs="Times New Roman"/>
+        </w:rPr>
+        <w:t>qualifier. This qualifier allows the update functions to be called only and only from the device (GPU) and not from the cpu. Thus, the update functions are be executed on the GPUs. Finally, the work division was done similarly to t</w:t>
       </w:r>
       <w:r>
         <w:rPr>
@@ -3171,21 +2530,7 @@
         <w:rPr>
           <w:rFonts w:ascii="Times New Roman" w:hAnsi="Times New Roman" w:cs="Times New Roman"/>
         </w:rPr>
-        <w:t xml:space="preserve">All algorithms were executed and tested on the VM connected to a GPU provided by Prof. </w:t>
-      </w:r>
-      <w:proofErr w:type="spellStart"/>
-      <w:r>
-        <w:rPr>
-          <w:rFonts w:ascii="Times New Roman" w:hAnsi="Times New Roman" w:cs="Times New Roman"/>
-        </w:rPr>
-        <w:t>Zilic</w:t>
-      </w:r>
-      <w:proofErr w:type="spellEnd"/>
-      <w:r>
-        <w:rPr>
-          <w:rFonts w:ascii="Times New Roman" w:hAnsi="Times New Roman" w:cs="Times New Roman"/>
-        </w:rPr>
-        <w:t xml:space="preserve">. </w:t>
+        <w:t xml:space="preserve">All algorithms were executed and tested on the VM connected to a GPU provided by Prof. Zilic. </w:t>
       </w:r>
     </w:p>
     <w:p>
@@ -4076,8 +3421,6 @@
         </w:rPr>
         <w:t xml:space="preserve">  </w:t>
       </w:r>
-      <w:bookmarkStart w:id="0" w:name="_GoBack"/>
-      <w:bookmarkEnd w:id="0"/>
       <w:r>
         <w:rPr>
           <w:rFonts w:ascii="Times New Roman" w:hAnsi="Times New Roman" w:cs="Times New Roman"/>
@@ -4760,7 +4103,7 @@
           <w:sz w:val="22"/>
           <w:szCs w:val="22"/>
         </w:rPr>
-        <w:t>Lab 2</w:t>
+        <w:t>Lab 2 execution results</w:t>
       </w:r>
       <w:r>
         <w:rPr>
@@ -4770,26 +4113,6 @@
           <w:sz w:val="22"/>
           <w:szCs w:val="22"/>
         </w:rPr>
-        <w:t xml:space="preserve"> </w:t>
-      </w:r>
-      <w:r>
-        <w:rPr>
-          <w:rFonts w:ascii="Times New Roman" w:hAnsi="Times New Roman" w:cs="Times New Roman"/>
-          <w:b/>
-          <w:i/>
-          <w:sz w:val="22"/>
-          <w:szCs w:val="22"/>
-        </w:rPr>
-        <w:t>execution results</w:t>
-      </w:r>
-      <w:r>
-        <w:rPr>
-          <w:rFonts w:ascii="Times New Roman" w:hAnsi="Times New Roman" w:cs="Times New Roman"/>
-          <w:b/>
-          <w:i/>
-          <w:sz w:val="22"/>
-          <w:szCs w:val="22"/>
-        </w:rPr>
         <w:t>)</w:t>
       </w:r>
     </w:p>
@@ -4819,35 +4142,24 @@
         <w:rPr>
           <w:rFonts w:ascii="Times New Roman" w:hAnsi="Times New Roman" w:cs="Times New Roman"/>
         </w:rPr>
-        <w:t xml:space="preserve">As it can be observed, the results obtained with CUDA allow smaller run times, compared to multithreading on CPU. For the rectification algorithm, with 32 threads, the algorithm took 4.82ms </w:t>
-      </w:r>
-      <w:proofErr w:type="spellStart"/>
-      <w:r>
-        <w:rPr>
-          <w:rFonts w:ascii="Times New Roman" w:hAnsi="Times New Roman" w:cs="Times New Roman"/>
-        </w:rPr>
-        <w:t>vs</w:t>
-      </w:r>
-      <w:proofErr w:type="spellEnd"/>
-      <w:r>
-        <w:rPr>
-          <w:rFonts w:ascii="Times New Roman" w:hAnsi="Times New Roman" w:cs="Times New Roman"/>
-        </w:rPr>
-        <w:t xml:space="preserve"> 2.221 on average with CUDA. This results a speedup of around 2.21. With the pooling algorithm, the speedup observed is around 9.289 and finally the convolution algorithm with CUDA resulted a speedup of around 11.42. Similar results are observed with the drum algorithms, where 4_4 algorithm resulted a speedup of and </w:t>
-      </w:r>
-      <w:proofErr w:type="gramStart"/>
-      <w:r>
-        <w:rPr>
-          <w:rFonts w:ascii="Times New Roman" w:hAnsi="Times New Roman" w:cs="Times New Roman"/>
-        </w:rPr>
-        <w:t>512 grid</w:t>
-      </w:r>
-      <w:proofErr w:type="gramEnd"/>
-      <w:r>
-        <w:rPr>
-          <w:rFonts w:ascii="Times New Roman" w:hAnsi="Times New Roman" w:cs="Times New Roman"/>
-        </w:rPr>
-        <w:t xml:space="preserve"> algorithm had a speedup of. </w:t>
+        <w:t xml:space="preserve">As it can be observed, the results obtained with CUDA allow smaller run times, compared to multithreading on CPU. For the rectification algorithm, with 32 threads, the algorithm took 4.82ms vs 2.221 on average with CUDA. This results a speedup of around 2.21. With the pooling algorithm, the speedup observed is around 9.289 and finally the convolution algorithm with CUDA resulted a speedup of around 11.42. Similar results are observed with the drum algorithms, where 4_4 algorithm resulted </w:t>
+      </w:r>
+      <w:bookmarkStart w:id="0" w:name="_GoBack"/>
+      <w:bookmarkEnd w:id="0"/>
+      <w:r>
+        <w:rPr>
+          <w:rFonts w:ascii="Times New Roman" w:hAnsi="Times New Roman" w:cs="Times New Roman"/>
+        </w:rPr>
+        <w:t>runtimes of 0.534ms,</w:t>
+      </w:r>
+      <w:r>
+        <w:t xml:space="preserve"> </w:t>
+      </w:r>
+      <w:r>
+        <w:rPr>
+          <w:rFonts w:ascii="Times New Roman" w:hAnsi="Times New Roman" w:cs="Times New Roman"/>
+        </w:rPr>
+        <w:t>1.0361ms, 10.972ms and 200.53 ms, resulting much quicker times for 1,10,100 and 2000 iterations.</w:t>
       </w:r>
     </w:p>
     <w:p>
@@ -4864,6 +4176,39 @@
     <w:p>
       <w:pPr>
         <w:pStyle w:val="ListParagraph"/>
+        <w:spacing w:line="360" w:lineRule="auto"/>
+        <w:ind w:left="0"/>
+        <w:jc w:val="both"/>
+        <w:rPr>
+          <w:rFonts w:ascii="Times New Roman" w:hAnsi="Times New Roman" w:cs="Times New Roman"/>
+        </w:rPr>
+      </w:pPr>
+    </w:p>
+    <w:p>
+      <w:pPr>
+        <w:pStyle w:val="ListParagraph"/>
+        <w:spacing w:line="360" w:lineRule="auto"/>
+        <w:ind w:left="0"/>
+        <w:jc w:val="both"/>
+        <w:rPr>
+          <w:rFonts w:ascii="Times New Roman" w:hAnsi="Times New Roman" w:cs="Times New Roman"/>
+        </w:rPr>
+      </w:pPr>
+    </w:p>
+    <w:p>
+      <w:pPr>
+        <w:pStyle w:val="ListParagraph"/>
+        <w:spacing w:line="360" w:lineRule="auto"/>
+        <w:ind w:left="0"/>
+        <w:jc w:val="both"/>
+        <w:rPr>
+          <w:rFonts w:ascii="Times New Roman" w:hAnsi="Times New Roman" w:cs="Times New Roman"/>
+        </w:rPr>
+      </w:pPr>
+    </w:p>
+    <w:p>
+      <w:pPr>
+        <w:pStyle w:val="ListParagraph"/>
         <w:spacing w:line="276" w:lineRule="auto"/>
         <w:ind w:left="0"/>
         <w:jc w:val="both"/>
@@ -4877,6 +4222,7 @@
           <w:rFonts w:ascii="Times New Roman" w:hAnsi="Times New Roman" w:cs="Times New Roman"/>
           <w:b/>
         </w:rPr>
+        <w:lastRenderedPageBreak/>
         <w:t>Conclusion</w:t>
       </w:r>
     </w:p>
@@ -4936,14 +4282,7 @@
         <w:rPr>
           <w:rFonts w:ascii="Times New Roman" w:hAnsi="Times New Roman" w:cs="Times New Roman"/>
         </w:rPr>
-        <w:t xml:space="preserve">up the processing and decrease run </w:t>
-      </w:r>
-      <w:r>
-        <w:rPr>
-          <w:rFonts w:ascii="Times New Roman" w:hAnsi="Times New Roman" w:cs="Times New Roman"/>
-        </w:rPr>
-        <w:lastRenderedPageBreak/>
-        <w:t xml:space="preserve">times by using CUDA. While GPUs core clock frequency can be smaller than the one of CPU, the GPU has much more cores compared </w:t>
+        <w:t xml:space="preserve">up the processing and decrease run times by using CUDA. While GPUs core clock frequency can be smaller than the one of CPU, the GPU has much more cores compared </w:t>
       </w:r>
       <w:r>
         <w:rPr>
@@ -7332,7 +6671,7 @@
 </file>
 
 <file path=customXml/itemProps1.xml><?xml version="1.0" encoding="utf-8"?>
-<ds:datastoreItem xmlns:ds="http://schemas.openxmlformats.org/officeDocument/2006/customXml" ds:itemID="{1164EE94-A686-AC40-BBCA-A94B10AD3676}">
+<ds:datastoreItem xmlns:ds="http://schemas.openxmlformats.org/officeDocument/2006/customXml" ds:itemID="{045CBBA6-F50A-0D40-83A3-CF05C6384719}">
   <ds:schemaRefs>
     <ds:schemaRef ds:uri="http://schemas.openxmlformats.org/officeDocument/2006/bibliography"/>
   </ds:schemaRefs>

</xml_diff>